<commit_message>
added more details and formulas
</commit_message>
<xml_diff>
--- a/Models/Model Explanation.docx
+++ b/Models/Model Explanation.docx
@@ -185,12 +185,35 @@
       </w:pPr>
     </w:p>
     <w:p>
+      <w:pPr>
+        <w:rPr>
+          <w:i/>
+          <w:iCs/>
+        </w:rPr>
+      </w:pPr>
+      <w:r>
+        <w:rPr>
+          <w:i/>
+          <w:iCs/>
+        </w:rPr>
+        <w:t>States</w:t>
+      </w:r>
+    </w:p>
+    <w:p>
+      <w:pPr>
+        <w:rPr>
+          <w:i/>
+          <w:iCs/>
+        </w:rPr>
+      </w:pPr>
+    </w:p>
+    <w:p>
       <w:r>
         <w:drawing>
-          <wp:inline distT="0" distB="0" distL="0" distR="0" wp14:anchorId="32CA5712" wp14:editId="2FC94E7B">
-            <wp:extent cx="2390987" cy="182880"/>
+          <wp:inline distT="0" distB="0" distL="0" distR="0" wp14:anchorId="0075563C" wp14:editId="70114E08">
+            <wp:extent cx="2921087" cy="182880"/>
             <wp:effectExtent l="0" t="0" r="0" b="0"/>
-            <wp:docPr id="1116021298" name="Picture 1"/>
+            <wp:docPr id="229285837" name="Picture 13"/>
             <wp:cNvGraphicFramePr>
               <a:graphicFrameLocks xmlns:a="http://schemas.openxmlformats.org/drawingml/2006/main" noChangeAspect="1"/>
             </wp:cNvGraphicFramePr>
@@ -198,7 +221,7 @@
               <a:graphicData uri="http://schemas.openxmlformats.org/drawingml/2006/picture">
                 <pic:pic xmlns:pic="http://schemas.openxmlformats.org/drawingml/2006/picture">
                   <pic:nvPicPr>
-                    <pic:cNvPr id="0" name="Picture 1"/>
+                    <pic:cNvPr id="0" name="Picture 13"/>
                     <pic:cNvPicPr>
                       <a:picLocks noChangeAspect="1" noChangeArrowheads="1"/>
                     </pic:cNvPicPr>
@@ -219,7 +242,7 @@
                   <pic:spPr bwMode="auto">
                     <a:xfrm>
                       <a:off x="0" y="0"/>
-                      <a:ext cx="2390987" cy="182880"/>
+                      <a:ext cx="2921087" cy="182880"/>
                     </a:xfrm>
                     <a:prstGeom prst="rect">
                       <a:avLst/>
@@ -239,10 +262,10 @@
     <w:p>
       <w:r>
         <w:drawing>
-          <wp:inline distT="0" distB="0" distL="0" distR="0" wp14:anchorId="49871C4C" wp14:editId="51AA0E39">
-            <wp:extent cx="2852928" cy="182880"/>
-            <wp:effectExtent l="0" t="0" r="5080" b="0"/>
-            <wp:docPr id="2007185861" name="Picture 7"/>
+          <wp:inline distT="0" distB="0" distL="0" distR="0" wp14:anchorId="43D4B0A8" wp14:editId="59E751C5">
+            <wp:extent cx="3291840" cy="182880"/>
+            <wp:effectExtent l="0" t="0" r="0" b="0"/>
+            <wp:docPr id="335233936" name="Picture 14"/>
             <wp:cNvGraphicFramePr>
               <a:graphicFrameLocks xmlns:a="http://schemas.openxmlformats.org/drawingml/2006/main" noChangeAspect="1"/>
             </wp:cNvGraphicFramePr>
@@ -250,7 +273,7 @@
               <a:graphicData uri="http://schemas.openxmlformats.org/drawingml/2006/picture">
                 <pic:pic xmlns:pic="http://schemas.openxmlformats.org/drawingml/2006/picture">
                   <pic:nvPicPr>
-                    <pic:cNvPr id="0" name="Picture 7"/>
+                    <pic:cNvPr id="0" name="Picture 14"/>
                     <pic:cNvPicPr>
                       <a:picLocks noChangeAspect="1" noChangeArrowheads="1"/>
                     </pic:cNvPicPr>
@@ -271,7 +294,7 @@
                   <pic:spPr bwMode="auto">
                     <a:xfrm>
                       <a:off x="0" y="0"/>
-                      <a:ext cx="2852928" cy="182880"/>
+                      <a:ext cx="3291840" cy="182880"/>
                     </a:xfrm>
                     <a:prstGeom prst="rect">
                       <a:avLst/>
@@ -291,10 +314,10 @@
     <w:p>
       <w:r>
         <w:drawing>
-          <wp:inline distT="0" distB="0" distL="0" distR="0" wp14:anchorId="4B0F4557" wp14:editId="32458D18">
-            <wp:extent cx="2901283" cy="182880"/>
+          <wp:inline distT="0" distB="0" distL="0" distR="0" wp14:anchorId="3EDC0344" wp14:editId="09D19C67">
+            <wp:extent cx="3291840" cy="182880"/>
             <wp:effectExtent l="0" t="0" r="0" b="0"/>
-            <wp:docPr id="2040699924" name="Picture 8"/>
+            <wp:docPr id="844961548" name="Picture 15"/>
             <wp:cNvGraphicFramePr>
               <a:graphicFrameLocks xmlns:a="http://schemas.openxmlformats.org/drawingml/2006/main" noChangeAspect="1"/>
             </wp:cNvGraphicFramePr>
@@ -302,7 +325,7 @@
               <a:graphicData uri="http://schemas.openxmlformats.org/drawingml/2006/picture">
                 <pic:pic xmlns:pic="http://schemas.openxmlformats.org/drawingml/2006/picture">
                   <pic:nvPicPr>
-                    <pic:cNvPr id="0" name="Picture 8"/>
+                    <pic:cNvPr id="0" name="Picture 15"/>
                     <pic:cNvPicPr>
                       <a:picLocks noChangeAspect="1" noChangeArrowheads="1"/>
                     </pic:cNvPicPr>
@@ -323,7 +346,7 @@
                   <pic:spPr bwMode="auto">
                     <a:xfrm>
                       <a:off x="0" y="0"/>
-                      <a:ext cx="2901283" cy="182880"/>
+                      <a:ext cx="3291840" cy="182880"/>
                     </a:xfrm>
                     <a:prstGeom prst="rect">
                       <a:avLst/>
@@ -343,7 +366,7 @@
     <w:p>
       <w:r>
         <w:drawing>
-          <wp:inline distT="0" distB="0" distL="0" distR="0" wp14:anchorId="072F0788" wp14:editId="380E71DB">
+          <wp:inline distT="0" distB="0" distL="0" distR="0" wp14:anchorId="6D5A1A3B" wp14:editId="34AD4285">
             <wp:extent cx="1838198" cy="182880"/>
             <wp:effectExtent l="0" t="0" r="3810" b="0"/>
             <wp:docPr id="1363329873" name="Picture 9"/>
@@ -395,7 +418,7 @@
     <w:p>
       <w:r>
         <w:drawing>
-          <wp:inline distT="0" distB="0" distL="0" distR="0" wp14:anchorId="09082178" wp14:editId="3DD0E71F">
+          <wp:inline distT="0" distB="0" distL="0" distR="0" wp14:anchorId="75DDB02B" wp14:editId="54BC693E">
             <wp:extent cx="3013656" cy="182880"/>
             <wp:effectExtent l="0" t="0" r="0" b="0"/>
             <wp:docPr id="537033115" name="Picture 10"/>
@@ -447,7 +470,7 @@
     <w:p>
       <w:r>
         <w:drawing>
-          <wp:inline distT="0" distB="0" distL="0" distR="0" wp14:anchorId="4D39847A" wp14:editId="28B6E3EE">
+          <wp:inline distT="0" distB="0" distL="0" distR="0" wp14:anchorId="5B1E4085" wp14:editId="329E15B8">
             <wp:extent cx="1944174" cy="182880"/>
             <wp:effectExtent l="0" t="0" r="0" b="0"/>
             <wp:docPr id="136144426" name="Picture 11"/>
@@ -496,6 +519,91 @@
         </w:drawing>
       </w:r>
     </w:p>
+    <w:p>
+      <w:pPr>
+        <w:rPr>
+          <w:i/>
+          <w:iCs/>
+        </w:rPr>
+      </w:pPr>
+    </w:p>
+    <w:p>
+      <w:r>
+        <w:t>N: Normal seals</w:t>
+      </w:r>
+    </w:p>
+    <w:p>
+      <w:r>
+        <w:t>S: Specialist seals</w:t>
+      </w:r>
+    </w:p>
+    <w:p>
+      <w:r>
+        <w:t>I: Inactive seals</w:t>
+      </w:r>
+    </w:p>
+    <w:p>
+      <w:r>
+        <w:t>O</w:t>
+      </w:r>
+      <w:r>
+        <w:rPr>
+          <w:vertAlign w:val="subscript"/>
+        </w:rPr>
+        <w:t>ps</w:t>
+      </w:r>
+      <w:r>
+        <w:t>: general Puget Sound salmon</w:t>
+      </w:r>
+    </w:p>
+    <w:p>
+      <w:proofErr w:type="spellStart"/>
+      <w:r>
+        <w:t>O</w:t>
+      </w:r>
+      <w:r>
+        <w:rPr>
+          <w:vertAlign w:val="subscript"/>
+        </w:rPr>
+        <w:t>l</w:t>
+      </w:r>
+      <w:proofErr w:type="spellEnd"/>
+      <w:r>
+        <w:t xml:space="preserve">: salmon that have arrived at the </w:t>
+      </w:r>
+      <w:r>
+        <w:t>gauntlet</w:t>
+      </w:r>
+      <w:r>
+        <w:t xml:space="preserve"> and are navigating the ladder or </w:t>
+      </w:r>
+      <w:proofErr w:type="gramStart"/>
+      <w:r>
+        <w:t>locks</w:t>
+      </w:r>
+      <w:proofErr w:type="gramEnd"/>
+    </w:p>
+    <w:p>
+      <w:proofErr w:type="spellStart"/>
+      <w:r>
+        <w:t>O</w:t>
+      </w:r>
+      <w:r>
+        <w:rPr>
+          <w:vertAlign w:val="subscript"/>
+        </w:rPr>
+        <w:t>safe</w:t>
+      </w:r>
+      <w:proofErr w:type="spellEnd"/>
+      <w:r>
+        <w:t xml:space="preserve">: salmon that have made it past the </w:t>
+      </w:r>
+      <w:proofErr w:type="gramStart"/>
+      <w:r>
+        <w:t>gauntlet</w:t>
+      </w:r>
+      <w:proofErr w:type="gramEnd"/>
+    </w:p>
     <w:p/>
     <w:p>
       <w:pPr>
@@ -509,94 +617,116 @@
           <w:i/>
           <w:iCs/>
         </w:rPr>
-        <w:t>States</w:t>
-      </w:r>
-    </w:p>
-    <w:p>
-      <w:r>
-        <w:t>N: Normal seals</w:t>
-      </w:r>
-    </w:p>
-    <w:p>
-      <w:r>
-        <w:t>S: Specialist seals</w:t>
-      </w:r>
-    </w:p>
-    <w:p>
-      <w:r>
-        <w:t>I: Inactive seals</w:t>
-      </w:r>
-    </w:p>
-    <w:p>
-      <w:r>
-        <w:t>O</w:t>
-      </w:r>
-      <w:r>
-        <w:rPr>
-          <w:vertAlign w:val="subscript"/>
-        </w:rPr>
-        <w:t>ps</w:t>
-      </w:r>
-      <w:r>
-        <w:t>: general Puget Sound salmon</w:t>
-      </w:r>
-    </w:p>
-    <w:p>
-      <w:proofErr w:type="spellStart"/>
-      <w:r>
-        <w:t>O</w:t>
-      </w:r>
-      <w:r>
-        <w:rPr>
-          <w:vertAlign w:val="subscript"/>
-        </w:rPr>
-        <w:t>l</w:t>
-      </w:r>
-      <w:proofErr w:type="spellEnd"/>
-      <w:r>
-        <w:t xml:space="preserve">: salmon that have arrived at the locks and are navigating the ladder or </w:t>
-      </w:r>
-      <w:proofErr w:type="gramStart"/>
-      <w:r>
-        <w:t>locks</w:t>
-      </w:r>
-      <w:proofErr w:type="gramEnd"/>
-    </w:p>
-    <w:p>
-      <w:proofErr w:type="spellStart"/>
-      <w:r>
-        <w:t>O</w:t>
-      </w:r>
-      <w:r>
-        <w:rPr>
-          <w:vertAlign w:val="subscript"/>
-        </w:rPr>
-        <w:t>safe</w:t>
-      </w:r>
-      <w:proofErr w:type="spellEnd"/>
-      <w:r>
-        <w:t>: salmon that have made it past the locks gauntlet</w:t>
-      </w:r>
-      <w:r>
-        <w:t xml:space="preserve"> (the response of interest)</w:t>
+        <w:t>Rates</w:t>
       </w:r>
     </w:p>
     <w:p/>
     <w:p>
-      <w:pPr>
-        <w:rPr>
-          <w:i/>
-          <w:iCs/>
-        </w:rPr>
-      </w:pPr>
-      <w:r>
-        <w:rPr>
-          <w:i/>
-          <w:iCs/>
-        </w:rPr>
-        <w:t>Rates</w:t>
-      </w:r>
-    </w:p>
+      <w:r>
+        <w:drawing>
+          <wp:inline distT="0" distB="0" distL="0" distR="0" wp14:anchorId="201C2BB0" wp14:editId="3D405E0E">
+            <wp:extent cx="2528444" cy="182880"/>
+            <wp:effectExtent l="0" t="0" r="0" b="0"/>
+            <wp:docPr id="1214871072" name="Picture 12"/>
+            <wp:cNvGraphicFramePr>
+              <a:graphicFrameLocks xmlns:a="http://schemas.openxmlformats.org/drawingml/2006/main" noChangeAspect="1"/>
+            </wp:cNvGraphicFramePr>
+            <a:graphic xmlns:a="http://schemas.openxmlformats.org/drawingml/2006/main">
+              <a:graphicData uri="http://schemas.openxmlformats.org/drawingml/2006/picture">
+                <pic:pic xmlns:pic="http://schemas.openxmlformats.org/drawingml/2006/picture">
+                  <pic:nvPicPr>
+                    <pic:cNvPr id="0" name="Picture 12"/>
+                    <pic:cNvPicPr>
+                      <a:picLocks noChangeAspect="1" noChangeArrowheads="1"/>
+                    </pic:cNvPicPr>
+                  </pic:nvPicPr>
+                  <pic:blipFill>
+                    <a:blip r:embed="rId11">
+                      <a:extLst>
+                        <a:ext uri="{28A0092B-C50C-407E-A947-70E740481C1C}">
+                          <a14:useLocalDpi xmlns:a14="http://schemas.microsoft.com/office/drawing/2010/main" val="0"/>
+                        </a:ext>
+                      </a:extLst>
+                    </a:blip>
+                    <a:srcRect/>
+                    <a:stretch>
+                      <a:fillRect/>
+                    </a:stretch>
+                  </pic:blipFill>
+                  <pic:spPr bwMode="auto">
+                    <a:xfrm>
+                      <a:off x="0" y="0"/>
+                      <a:ext cx="2528444" cy="182880"/>
+                    </a:xfrm>
+                    <a:prstGeom prst="rect">
+                      <a:avLst/>
+                    </a:prstGeom>
+                    <a:noFill/>
+                    <a:ln>
+                      <a:noFill/>
+                    </a:ln>
+                  </pic:spPr>
+                </pic:pic>
+              </a:graphicData>
+            </a:graphic>
+          </wp:inline>
+        </w:drawing>
+      </w:r>
+    </w:p>
+    <w:p>
+      <w:r>
+        <w:drawing>
+          <wp:inline distT="0" distB="0" distL="0" distR="0" wp14:anchorId="16083227" wp14:editId="5F6AF7F5">
+            <wp:extent cx="1873968" cy="182880"/>
+            <wp:effectExtent l="0" t="0" r="5715" b="0"/>
+            <wp:docPr id="1909542476" name="Picture 16"/>
+            <wp:cNvGraphicFramePr>
+              <a:graphicFrameLocks xmlns:a="http://schemas.openxmlformats.org/drawingml/2006/main" noChangeAspect="1"/>
+            </wp:cNvGraphicFramePr>
+            <a:graphic xmlns:a="http://schemas.openxmlformats.org/drawingml/2006/main">
+              <a:graphicData uri="http://schemas.openxmlformats.org/drawingml/2006/picture">
+                <pic:pic xmlns:pic="http://schemas.openxmlformats.org/drawingml/2006/picture">
+                  <pic:nvPicPr>
+                    <pic:cNvPr id="0" name="Picture 16"/>
+                    <pic:cNvPicPr>
+                      <a:picLocks noChangeAspect="1" noChangeArrowheads="1"/>
+                    </pic:cNvPicPr>
+                  </pic:nvPicPr>
+                  <pic:blipFill>
+                    <a:blip r:embed="rId12">
+                      <a:extLst>
+                        <a:ext uri="{28A0092B-C50C-407E-A947-70E740481C1C}">
+                          <a14:useLocalDpi xmlns:a14="http://schemas.microsoft.com/office/drawing/2010/main" val="0"/>
+                        </a:ext>
+                      </a:extLst>
+                    </a:blip>
+                    <a:srcRect/>
+                    <a:stretch>
+                      <a:fillRect/>
+                    </a:stretch>
+                  </pic:blipFill>
+                  <pic:spPr bwMode="auto">
+                    <a:xfrm>
+                      <a:off x="0" y="0"/>
+                      <a:ext cx="1873968" cy="182880"/>
+                    </a:xfrm>
+                    <a:prstGeom prst="rect">
+                      <a:avLst/>
+                    </a:prstGeom>
+                    <a:noFill/>
+                    <a:ln>
+                      <a:noFill/>
+                    </a:ln>
+                  </pic:spPr>
+                </pic:pic>
+              </a:graphicData>
+            </a:graphic>
+          </wp:inline>
+        </w:drawing>
+      </w:r>
+    </w:p>
+    <w:p/>
+    <w:p/>
     <w:p>
       <w:r>
         <w:t xml:space="preserve">D: discovery, the number of seals that randomly discover a salmon buffet and </w:t>
@@ -613,10 +743,13 @@
     </w:p>
     <w:p>
       <w:r>
-        <w:t>R: removals, human caused either hunt or management</w:t>
-      </w:r>
-      <w:r>
-        <w:t>. Mortality</w:t>
+        <w:t>R: removal</w:t>
+      </w:r>
+      <w:r>
+        <w:t xml:space="preserve"> rate for each seal group</w:t>
+      </w:r>
+      <w:r>
+        <w:t>, human caused either hunt or management</w:t>
       </w:r>
     </w:p>
     <w:p>
@@ -631,7 +764,6 @@
     </w:p>
     <w:p>
       <w:r>
-        <w:lastRenderedPageBreak/>
         <w:t>Mig: migration of salmon from the general Puget sound area into the Locks area/gauntlet</w:t>
       </w:r>
     </w:p>
@@ -900,6 +1032,7 @@
     </w:p>
     <w:p>
       <w:r>
+        <w:lastRenderedPageBreak/>
         <w:t xml:space="preserve">The </w:t>
       </w:r>
       <w:proofErr w:type="spellStart"/>
@@ -935,7 +1068,6 @@
     </w:p>
     <w:p>
       <w:r>
-        <w:lastRenderedPageBreak/>
         <w:t>The discovery rate is used to represent the possibility that N seals may randomly discover a salmon system and choose to exhibit specialist behaviors.</w:t>
       </w:r>
       <w:r>
@@ -1182,6 +1314,7 @@
           <w:i/>
           <w:iCs/>
         </w:rPr>
+        <w:lastRenderedPageBreak/>
         <w:t>P</w:t>
       </w:r>
     </w:p>
@@ -1216,7 +1349,6 @@
           <w:i/>
           <w:iCs/>
         </w:rPr>
-        <w:lastRenderedPageBreak/>
         <w:t>E</w:t>
       </w:r>
     </w:p>

</xml_diff>

<commit_message>
edited some details language
</commit_message>
<xml_diff>
--- a/Models/Model Explanation.docx
+++ b/Models/Model Explanation.docx
@@ -30,15 +30,7 @@
         <w:t xml:space="preserve">This document explains the model structure, inputs, and details for the case study models of the Locks and Nisqually. </w:t>
       </w:r>
       <w:r>
-        <w:t xml:space="preserve">It is currently structured for the Locks, so many of the details are tailored to that system </w:t>
-      </w:r>
-      <w:proofErr w:type="gramStart"/>
-      <w:r>
-        <w:t>at the moment</w:t>
-      </w:r>
-      <w:proofErr w:type="gramEnd"/>
-      <w:r>
-        <w:t xml:space="preserve">. I will be trying to generalize </w:t>
+        <w:t xml:space="preserve">It is currently structured for the Locks, so many of the details are tailored to that system at the moment. I will be trying to generalize </w:t>
       </w:r>
       <w:r>
         <w:t>for other systems</w:t>
@@ -209,6 +201,9 @@
     </w:p>
     <w:p>
       <w:r>
+        <w:rPr>
+          <w:noProof/>
+        </w:rPr>
         <w:drawing>
           <wp:inline distT="0" distB="0" distL="0" distR="0" wp14:anchorId="0075563C" wp14:editId="70114E08">
             <wp:extent cx="2921087" cy="182880"/>
@@ -261,6 +256,9 @@
     </w:p>
     <w:p>
       <w:r>
+        <w:rPr>
+          <w:noProof/>
+        </w:rPr>
         <w:drawing>
           <wp:inline distT="0" distB="0" distL="0" distR="0" wp14:anchorId="43D4B0A8" wp14:editId="59E751C5">
             <wp:extent cx="3291840" cy="182880"/>
@@ -279,7 +277,7 @@
                     </pic:cNvPicPr>
                   </pic:nvPicPr>
                   <pic:blipFill>
-                    <a:blip r:embed="rId6">
+                    <a:blip r:embed="rId6" cstate="print">
                       <a:extLst>
                         <a:ext uri="{28A0092B-C50C-407E-A947-70E740481C1C}">
                           <a14:useLocalDpi xmlns:a14="http://schemas.microsoft.com/office/drawing/2010/main" val="0"/>
@@ -313,6 +311,9 @@
     </w:p>
     <w:p>
       <w:r>
+        <w:rPr>
+          <w:noProof/>
+        </w:rPr>
         <w:drawing>
           <wp:inline distT="0" distB="0" distL="0" distR="0" wp14:anchorId="3EDC0344" wp14:editId="09D19C67">
             <wp:extent cx="3291840" cy="182880"/>
@@ -365,6 +366,9 @@
     </w:p>
     <w:p>
       <w:r>
+        <w:rPr>
+          <w:noProof/>
+        </w:rPr>
         <w:drawing>
           <wp:inline distT="0" distB="0" distL="0" distR="0" wp14:anchorId="6D5A1A3B" wp14:editId="34AD4285">
             <wp:extent cx="1838198" cy="182880"/>
@@ -383,7 +387,7 @@
                     </pic:cNvPicPr>
                   </pic:nvPicPr>
                   <pic:blipFill>
-                    <a:blip r:embed="rId8">
+                    <a:blip r:embed="rId8" cstate="print">
                       <a:extLst>
                         <a:ext uri="{28A0092B-C50C-407E-A947-70E740481C1C}">
                           <a14:useLocalDpi xmlns:a14="http://schemas.microsoft.com/office/drawing/2010/main" val="0"/>
@@ -417,6 +421,9 @@
     </w:p>
     <w:p>
       <w:r>
+        <w:rPr>
+          <w:noProof/>
+        </w:rPr>
         <w:drawing>
           <wp:inline distT="0" distB="0" distL="0" distR="0" wp14:anchorId="75DDB02B" wp14:editId="54BC693E">
             <wp:extent cx="3013656" cy="182880"/>
@@ -435,7 +442,7 @@
                     </pic:cNvPicPr>
                   </pic:nvPicPr>
                   <pic:blipFill>
-                    <a:blip r:embed="rId9">
+                    <a:blip r:embed="rId9" cstate="print">
                       <a:extLst>
                         <a:ext uri="{28A0092B-C50C-407E-A947-70E740481C1C}">
                           <a14:useLocalDpi xmlns:a14="http://schemas.microsoft.com/office/drawing/2010/main" val="0"/>
@@ -469,6 +476,9 @@
     </w:p>
     <w:p>
       <w:r>
+        <w:rPr>
+          <w:noProof/>
+        </w:rPr>
         <w:drawing>
           <wp:inline distT="0" distB="0" distL="0" distR="0" wp14:anchorId="5B1E4085" wp14:editId="329E15B8">
             <wp:extent cx="1944174" cy="182880"/>
@@ -487,7 +497,7 @@
                     </pic:cNvPicPr>
                   </pic:nvPicPr>
                   <pic:blipFill>
-                    <a:blip r:embed="rId10">
+                    <a:blip r:embed="rId10" cstate="print">
                       <a:extLst>
                         <a:ext uri="{28A0092B-C50C-407E-A947-70E740481C1C}">
                           <a14:useLocalDpi xmlns:a14="http://schemas.microsoft.com/office/drawing/2010/main" val="0"/>
@@ -575,54 +585,71 @@
         <w:t>gauntlet</w:t>
       </w:r>
       <w:r>
-        <w:t xml:space="preserve"> and are navigating the ladder or </w:t>
+        <w:t xml:space="preserve"> and are navigating the ladder or locks</w:t>
+      </w:r>
+    </w:p>
+    <w:p>
+      <w:proofErr w:type="spellStart"/>
+      <w:r>
+        <w:t>O</w:t>
+      </w:r>
+      <w:r>
+        <w:rPr>
+          <w:vertAlign w:val="subscript"/>
+        </w:rPr>
+        <w:t>safe</w:t>
+      </w:r>
+      <w:proofErr w:type="spellEnd"/>
+      <w:r>
+        <w:t>: salmon that have made it past the gauntlet</w:t>
+      </w:r>
+    </w:p>
+    <w:p/>
+    <w:p>
+      <w:pPr>
+        <w:rPr>
+          <w:i/>
+          <w:iCs/>
+        </w:rPr>
+      </w:pPr>
+      <w:r>
+        <w:rPr>
+          <w:i/>
+          <w:iCs/>
+        </w:rPr>
+        <w:t>Rates</w:t>
+      </w:r>
+    </w:p>
+    <w:p>
+      <w:r>
+        <w:t>A note: some of these are rates conceptually but I seem to have written th</w:t>
+      </w:r>
+      <w:r>
+        <w:t>em</w:t>
+      </w:r>
+      <w:r>
+        <w:t xml:space="preserve"> as states at the moment…</w:t>
+      </w:r>
+      <w:proofErr w:type="spellStart"/>
+      <w:r>
+        <w:t>tbd</w:t>
+      </w:r>
+      <w:proofErr w:type="spellEnd"/>
+      <w:r>
+        <w:t xml:space="preserve"> how/if </w:t>
       </w:r>
       <w:proofErr w:type="gramStart"/>
       <w:r>
-        <w:t>locks</w:t>
+        <w:t>that changes</w:t>
       </w:r>
       <w:proofErr w:type="gramEnd"/>
     </w:p>
-    <w:p>
-      <w:proofErr w:type="spellStart"/>
-      <w:r>
-        <w:t>O</w:t>
-      </w:r>
-      <w:r>
-        <w:rPr>
-          <w:vertAlign w:val="subscript"/>
-        </w:rPr>
-        <w:t>safe</w:t>
-      </w:r>
-      <w:proofErr w:type="spellEnd"/>
-      <w:r>
-        <w:t xml:space="preserve">: salmon that have made it past the </w:t>
-      </w:r>
-      <w:proofErr w:type="gramStart"/>
-      <w:r>
-        <w:t>gauntlet</w:t>
-      </w:r>
-      <w:proofErr w:type="gramEnd"/>
-    </w:p>
     <w:p/>
     <w:p>
-      <w:pPr>
-        <w:rPr>
-          <w:i/>
-          <w:iCs/>
-        </w:rPr>
-      </w:pPr>
-      <w:r>
-        <w:rPr>
-          <w:i/>
-          <w:iCs/>
-        </w:rPr>
-        <w:t>Rates</w:t>
-      </w:r>
-    </w:p>
-    <w:p/>
-    <w:p>
-      <w:r>
+      <w:r>
+        <w:rPr>
+          <w:noProof/>
+        </w:rPr>
         <w:drawing>
           <wp:inline distT="0" distB="0" distL="0" distR="0" wp14:anchorId="201C2BB0" wp14:editId="3D405E0E">
             <wp:extent cx="2528444" cy="182880"/>
@@ -641,7 +668,7 @@
                     </pic:cNvPicPr>
                   </pic:nvPicPr>
                   <pic:blipFill>
-                    <a:blip r:embed="rId11">
+                    <a:blip r:embed="rId11" cstate="print">
                       <a:extLst>
                         <a:ext uri="{28A0092B-C50C-407E-A947-70E740481C1C}">
                           <a14:useLocalDpi xmlns:a14="http://schemas.microsoft.com/office/drawing/2010/main" val="0"/>
@@ -675,6 +702,10 @@
     </w:p>
     <w:p>
       <w:r>
+        <w:rPr>
+          <w:noProof/>
+        </w:rPr>
+        <w:lastRenderedPageBreak/>
         <w:drawing>
           <wp:inline distT="0" distB="0" distL="0" distR="0" wp14:anchorId="16083227" wp14:editId="5F6AF7F5">
             <wp:extent cx="1873968" cy="182880"/>
@@ -693,7 +724,7 @@
                     </pic:cNvPicPr>
                   </pic:nvPicPr>
                   <pic:blipFill>
-                    <a:blip r:embed="rId12">
+                    <a:blip r:embed="rId12" cstate="print">
                       <a:extLst>
                         <a:ext uri="{28A0092B-C50C-407E-A947-70E740481C1C}">
                           <a14:useLocalDpi xmlns:a14="http://schemas.microsoft.com/office/drawing/2010/main" val="0"/>
@@ -862,15 +893,7 @@
       </w:r>
       <w:proofErr w:type="gramEnd"/>
       <w:r>
-        <w:t xml:space="preserve">. In future iterations it will also be interesting for exploring migration and connectivity between salmon systems. </w:t>
-      </w:r>
-      <w:proofErr w:type="gramStart"/>
-      <w:r>
-        <w:t>At the moment</w:t>
-      </w:r>
-      <w:proofErr w:type="gramEnd"/>
-      <w:r>
-        <w:t>, it starts at 10,000 as a rough approximate for the total abundance of harbor seals in WA Inland Waters.</w:t>
+        <w:t>. In future iterations it will also be interesting for exploring migration and connectivity between salmon systems. At the moment, it starts at 10,000 as a rough approximate for the total abundance of harbor seals in WA Inland Waters.</w:t>
       </w:r>
     </w:p>
     <w:p/>
@@ -1032,7 +1055,6 @@
     </w:p>
     <w:p>
       <w:r>
-        <w:lastRenderedPageBreak/>
         <w:t xml:space="preserve">The </w:t>
       </w:r>
       <w:proofErr w:type="spellStart"/>
@@ -1291,30 +1313,33 @@
       </w:r>
       <w:proofErr w:type="gramEnd"/>
       <w:r>
-        <w:t xml:space="preserve"> there are a lot of other issues with these counts, but this is as good as it gets. If there are confounding issues that make an appreciable difference and we're off, at least we're off the same way every year."</w:t>
-      </w:r>
-    </w:p>
-    <w:p>
-      <w:pPr>
-        <w:rPr>
-          <w:i/>
-          <w:iCs/>
-        </w:rPr>
-      </w:pPr>
-    </w:p>
-    <w:p>
-      <w:pPr>
-        <w:rPr>
-          <w:i/>
-          <w:iCs/>
-        </w:rPr>
-      </w:pPr>
-      <w:r>
-        <w:rPr>
-          <w:i/>
-          <w:iCs/>
-        </w:rPr>
+        <w:t xml:space="preserve"> there are a lot of other issues with these counts, but this is as good as it gets. </w:t>
+      </w:r>
+      <w:r>
         <w:lastRenderedPageBreak/>
+        <w:t>If there are confounding issues that make an appreciable difference and we're off, at least we're off the same way every year."</w:t>
+      </w:r>
+    </w:p>
+    <w:p>
+      <w:pPr>
+        <w:rPr>
+          <w:i/>
+          <w:iCs/>
+        </w:rPr>
+      </w:pPr>
+    </w:p>
+    <w:p>
+      <w:pPr>
+        <w:rPr>
+          <w:i/>
+          <w:iCs/>
+        </w:rPr>
+      </w:pPr>
+      <w:r>
+        <w:rPr>
+          <w:i/>
+          <w:iCs/>
+        </w:rPr>
         <w:t>P</w:t>
       </w:r>
     </w:p>
@@ -1381,6 +1406,12 @@
           <w:bCs/>
         </w:rPr>
         <w:t>Data Inputs</w:t>
+      </w:r>
+    </w:p>
+    <w:p/>
+    <w:p>
+      <w:r>
+        <w:t>Salmon arrival data from the Locks is available from 2012-2022 in the Data folder.</w:t>
       </w:r>
     </w:p>
     <w:p/>

</xml_diff>

<commit_message>
Added/edited equations after meeting with Tim on 8/16. More comprehensive list now, and added Baranov approach to catch/predation/mortality
</commit_message>
<xml_diff>
--- a/Models/Model Explanation.docx
+++ b/Models/Model Explanation.docx
@@ -14,29 +14,13 @@
           <w:sz w:val="28"/>
           <w:szCs w:val="28"/>
         </w:rPr>
-        <w:t>Model Explanation</w:t>
-      </w:r>
-      <w:r>
-        <w:rPr>
-          <w:sz w:val="28"/>
-          <w:szCs w:val="28"/>
-        </w:rPr>
-        <w:t xml:space="preserve"> Doc</w:t>
+        <w:t>Model Explanation Doc</w:t>
       </w:r>
     </w:p>
     <w:p/>
     <w:p>
       <w:r>
-        <w:t xml:space="preserve">This document explains the model structure, inputs, and details for the case study models of the Locks and Nisqually. </w:t>
-      </w:r>
-      <w:r>
-        <w:t xml:space="preserve">It is currently structured for the Locks, so many of the details are tailored to that system at the moment. I will be trying to generalize </w:t>
-      </w:r>
-      <w:r>
-        <w:t>for other systems</w:t>
-      </w:r>
-      <w:r>
-        <w:t xml:space="preserve"> as we go.</w:t>
+        <w:t>This document explains the model structure, inputs, and details for the case study models of the Locks and Nisqually. It is currently structured for the Locks, so many of the details are tailored to that system at the moment. I will be trying to generalize for other systems as we go.</w:t>
       </w:r>
     </w:p>
     <w:p/>
@@ -171,44 +155,36 @@
     <w:p>
       <w:pPr>
         <w:rPr>
-          <w:b/>
-          <w:bCs/>
-        </w:rPr>
-      </w:pPr>
-    </w:p>
-    <w:p>
-      <w:pPr>
-        <w:rPr>
-          <w:i/>
-          <w:iCs/>
-        </w:rPr>
-      </w:pPr>
-      <w:r>
-        <w:rPr>
-          <w:i/>
-          <w:iCs/>
-        </w:rPr>
-        <w:t>States</w:t>
-      </w:r>
-    </w:p>
-    <w:p>
-      <w:pPr>
-        <w:rPr>
-          <w:i/>
-          <w:iCs/>
-        </w:rPr>
-      </w:pPr>
-    </w:p>
-    <w:p>
-      <w:r>
-        <w:rPr>
-          <w:noProof/>
-        </w:rPr>
+          <w:i/>
+          <w:iCs/>
+        </w:rPr>
+      </w:pPr>
+    </w:p>
+    <w:p>
+      <w:r>
+        <w:t>Time step is 1 day.</w:t>
+      </w:r>
+    </w:p>
+    <w:p>
+      <w:r>
+        <w:t>Spatially the model represents one salmon/river system</w:t>
+      </w:r>
+    </w:p>
+    <w:p>
+      <w:pPr>
+        <w:rPr>
+          <w:i/>
+          <w:iCs/>
+        </w:rPr>
+      </w:pPr>
+    </w:p>
+    <w:p>
+      <w:r>
         <w:drawing>
-          <wp:inline distT="0" distB="0" distL="0" distR="0" wp14:anchorId="0075563C" wp14:editId="70114E08">
-            <wp:extent cx="2921087" cy="182880"/>
+          <wp:inline distT="0" distB="0" distL="0" distR="0" wp14:anchorId="080B7F0E" wp14:editId="3C15E599">
+            <wp:extent cx="4154750" cy="228600"/>
             <wp:effectExtent l="0" t="0" r="0" b="0"/>
-            <wp:docPr id="229285837" name="Picture 13"/>
+            <wp:docPr id="387826546" name="Picture 51"/>
             <wp:cNvGraphicFramePr>
               <a:graphicFrameLocks xmlns:a="http://schemas.openxmlformats.org/drawingml/2006/main" noChangeAspect="1"/>
             </wp:cNvGraphicFramePr>
@@ -216,7 +192,7 @@
               <a:graphicData uri="http://schemas.openxmlformats.org/drawingml/2006/picture">
                 <pic:pic xmlns:pic="http://schemas.openxmlformats.org/drawingml/2006/picture">
                   <pic:nvPicPr>
-                    <pic:cNvPr id="0" name="Picture 13"/>
+                    <pic:cNvPr id="0" name="Picture 51"/>
                     <pic:cNvPicPr>
                       <a:picLocks noChangeAspect="1" noChangeArrowheads="1"/>
                     </pic:cNvPicPr>
@@ -237,7 +213,7 @@
                   <pic:spPr bwMode="auto">
                     <a:xfrm>
                       <a:off x="0" y="0"/>
-                      <a:ext cx="2921087" cy="182880"/>
+                      <a:ext cx="4154750" cy="228600"/>
                     </a:xfrm>
                     <a:prstGeom prst="rect">
                       <a:avLst/>
@@ -256,14 +232,11 @@
     </w:p>
     <w:p>
       <w:r>
-        <w:rPr>
-          <w:noProof/>
-        </w:rPr>
         <w:drawing>
-          <wp:inline distT="0" distB="0" distL="0" distR="0" wp14:anchorId="43D4B0A8" wp14:editId="59E751C5">
-            <wp:extent cx="3291840" cy="182880"/>
+          <wp:inline distT="0" distB="0" distL="0" distR="0" wp14:anchorId="2F15EA30" wp14:editId="76C5F17A">
+            <wp:extent cx="5943600" cy="231140"/>
             <wp:effectExtent l="0" t="0" r="0" b="0"/>
-            <wp:docPr id="335233936" name="Picture 14"/>
+            <wp:docPr id="1075291526" name="Picture 49"/>
             <wp:cNvGraphicFramePr>
               <a:graphicFrameLocks xmlns:a="http://schemas.openxmlformats.org/drawingml/2006/main" noChangeAspect="1"/>
             </wp:cNvGraphicFramePr>
@@ -271,13 +244,13 @@
               <a:graphicData uri="http://schemas.openxmlformats.org/drawingml/2006/picture">
                 <pic:pic xmlns:pic="http://schemas.openxmlformats.org/drawingml/2006/picture">
                   <pic:nvPicPr>
-                    <pic:cNvPr id="0" name="Picture 14"/>
+                    <pic:cNvPr id="0" name="Picture 49"/>
                     <pic:cNvPicPr>
                       <a:picLocks noChangeAspect="1" noChangeArrowheads="1"/>
                     </pic:cNvPicPr>
                   </pic:nvPicPr>
                   <pic:blipFill>
-                    <a:blip r:embed="rId6" cstate="print">
+                    <a:blip r:embed="rId6">
                       <a:extLst>
                         <a:ext uri="{28A0092B-C50C-407E-A947-70E740481C1C}">
                           <a14:useLocalDpi xmlns:a14="http://schemas.microsoft.com/office/drawing/2010/main" val="0"/>
@@ -292,7 +265,7 @@
                   <pic:spPr bwMode="auto">
                     <a:xfrm>
                       <a:off x="0" y="0"/>
-                      <a:ext cx="3291840" cy="182880"/>
+                      <a:ext cx="5943600" cy="231140"/>
                     </a:xfrm>
                     <a:prstGeom prst="rect">
                       <a:avLst/>
@@ -311,14 +284,11 @@
     </w:p>
     <w:p>
       <w:r>
-        <w:rPr>
-          <w:noProof/>
-        </w:rPr>
         <w:drawing>
-          <wp:inline distT="0" distB="0" distL="0" distR="0" wp14:anchorId="3EDC0344" wp14:editId="09D19C67">
-            <wp:extent cx="3291840" cy="182880"/>
+          <wp:inline distT="0" distB="0" distL="0" distR="0" wp14:anchorId="22CDBE72" wp14:editId="4A0FEF42">
+            <wp:extent cx="5943600" cy="208915"/>
             <wp:effectExtent l="0" t="0" r="0" b="0"/>
-            <wp:docPr id="844961548" name="Picture 15"/>
+            <wp:docPr id="311691726" name="Picture 50"/>
             <wp:cNvGraphicFramePr>
               <a:graphicFrameLocks xmlns:a="http://schemas.openxmlformats.org/drawingml/2006/main" noChangeAspect="1"/>
             </wp:cNvGraphicFramePr>
@@ -326,7 +296,7 @@
               <a:graphicData uri="http://schemas.openxmlformats.org/drawingml/2006/picture">
                 <pic:pic xmlns:pic="http://schemas.openxmlformats.org/drawingml/2006/picture">
                   <pic:nvPicPr>
-                    <pic:cNvPr id="0" name="Picture 15"/>
+                    <pic:cNvPr id="0" name="Picture 50"/>
                     <pic:cNvPicPr>
                       <a:picLocks noChangeAspect="1" noChangeArrowheads="1"/>
                     </pic:cNvPicPr>
@@ -347,7 +317,7 @@
                   <pic:spPr bwMode="auto">
                     <a:xfrm>
                       <a:off x="0" y="0"/>
-                      <a:ext cx="3291840" cy="182880"/>
+                      <a:ext cx="5943600" cy="208915"/>
                     </a:xfrm>
                     <a:prstGeom prst="rect">
                       <a:avLst/>
@@ -366,14 +336,11 @@
     </w:p>
     <w:p>
       <w:r>
-        <w:rPr>
-          <w:noProof/>
-        </w:rPr>
         <w:drawing>
-          <wp:inline distT="0" distB="0" distL="0" distR="0" wp14:anchorId="6D5A1A3B" wp14:editId="34AD4285">
-            <wp:extent cx="1838198" cy="182880"/>
-            <wp:effectExtent l="0" t="0" r="3810" b="0"/>
-            <wp:docPr id="1363329873" name="Picture 9"/>
+          <wp:inline distT="0" distB="0" distL="0" distR="0" wp14:anchorId="605A9AA1" wp14:editId="0EEB02A9">
+            <wp:extent cx="2209289" cy="228600"/>
+            <wp:effectExtent l="0" t="0" r="635" b="0"/>
+            <wp:docPr id="935978681" name="Picture 9"/>
             <wp:cNvGraphicFramePr>
               <a:graphicFrameLocks xmlns:a="http://schemas.openxmlformats.org/drawingml/2006/main" noChangeAspect="1"/>
             </wp:cNvGraphicFramePr>
@@ -387,7 +354,7 @@
                     </pic:cNvPicPr>
                   </pic:nvPicPr>
                   <pic:blipFill>
-                    <a:blip r:embed="rId8" cstate="print">
+                    <a:blip r:embed="rId8">
                       <a:extLst>
                         <a:ext uri="{28A0092B-C50C-407E-A947-70E740481C1C}">
                           <a14:useLocalDpi xmlns:a14="http://schemas.microsoft.com/office/drawing/2010/main" val="0"/>
@@ -402,7 +369,7 @@
                   <pic:spPr bwMode="auto">
                     <a:xfrm>
                       <a:off x="0" y="0"/>
-                      <a:ext cx="1838198" cy="182880"/>
+                      <a:ext cx="2209289" cy="228600"/>
                     </a:xfrm>
                     <a:prstGeom prst="rect">
                       <a:avLst/>
@@ -421,14 +388,11 @@
     </w:p>
     <w:p>
       <w:r>
-        <w:rPr>
-          <w:noProof/>
-        </w:rPr>
         <w:drawing>
-          <wp:inline distT="0" distB="0" distL="0" distR="0" wp14:anchorId="75DDB02B" wp14:editId="54BC693E">
-            <wp:extent cx="3013656" cy="182880"/>
+          <wp:inline distT="0" distB="0" distL="0" distR="0" wp14:anchorId="68D1BDA5" wp14:editId="5165623E">
+            <wp:extent cx="2262505" cy="228600"/>
             <wp:effectExtent l="0" t="0" r="0" b="0"/>
-            <wp:docPr id="537033115" name="Picture 10"/>
+            <wp:docPr id="713850698" name="Picture 10"/>
             <wp:cNvGraphicFramePr>
               <a:graphicFrameLocks xmlns:a="http://schemas.openxmlformats.org/drawingml/2006/main" noChangeAspect="1"/>
             </wp:cNvGraphicFramePr>
@@ -442,7 +406,7 @@
                     </pic:cNvPicPr>
                   </pic:nvPicPr>
                   <pic:blipFill>
-                    <a:blip r:embed="rId9" cstate="print">
+                    <a:blip r:embed="rId9">
                       <a:extLst>
                         <a:ext uri="{28A0092B-C50C-407E-A947-70E740481C1C}">
                           <a14:useLocalDpi xmlns:a14="http://schemas.microsoft.com/office/drawing/2010/main" val="0"/>
@@ -457,7 +421,7 @@
                   <pic:spPr bwMode="auto">
                     <a:xfrm>
                       <a:off x="0" y="0"/>
-                      <a:ext cx="3013656" cy="182880"/>
+                      <a:ext cx="2262505" cy="228600"/>
                     </a:xfrm>
                     <a:prstGeom prst="rect">
                       <a:avLst/>
@@ -475,15 +439,117 @@
       </w:r>
     </w:p>
     <w:p>
-      <w:r>
-        <w:rPr>
-          <w:noProof/>
-        </w:rPr>
+      <w:pPr>
+        <w:rPr>
+          <w:i/>
+          <w:iCs/>
+        </w:rPr>
+      </w:pPr>
+    </w:p>
+    <w:p>
+      <w:r>
+        <w:t>N: Normal seals</w:t>
+      </w:r>
+    </w:p>
+    <w:p>
+      <w:r>
+        <w:t>A: Active seals exercising salmon specialist behavior</w:t>
+      </w:r>
+    </w:p>
+    <w:p>
+      <w:r>
+        <w:t>I: Inactive seals not currently exercising specialist behavior</w:t>
+      </w:r>
+    </w:p>
+    <w:p>
+      <w:r>
+        <w:t>O</w:t>
+      </w:r>
+      <w:r>
+        <w:rPr>
+          <w:vertAlign w:val="subscript"/>
+        </w:rPr>
+        <w:t>g</w:t>
+      </w:r>
+      <w:r>
+        <w:t>: salmon that are at the gauntlet</w:t>
+      </w:r>
+    </w:p>
+    <w:p>
+      <w:r>
+        <w:t>O</w:t>
+      </w:r>
+      <w:r>
+        <w:rPr>
+          <w:vertAlign w:val="subscript"/>
+        </w:rPr>
+        <w:t>e</w:t>
+      </w:r>
+      <w:r>
+        <w:t>: escaped salmon that have made it past the gauntlet (the response of interest)</w:t>
+      </w:r>
+    </w:p>
+    <w:p>
+      <w:pPr>
+        <w:rPr>
+          <w:i/>
+          <w:iCs/>
+        </w:rPr>
+      </w:pPr>
+    </w:p>
+    <w:p>
+      <w:r>
+        <w:t>D: discovery, the number of seals that randomly discover a salmon buffet and start exhibiting specialist foraging behaviors and join group A</w:t>
+      </w:r>
+    </w:p>
+    <w:p>
+      <w:r>
+        <w:t>H: harvest of seals, human caused either hunt or management - mortality</w:t>
+      </w:r>
+    </w:p>
+    <w:p>
+      <w:r>
+        <w:t>T: transitioning between behavioral states, the relevant groups are indicated in the subscript (e.g. T</w:t>
+      </w:r>
+      <w:r>
+        <w:rPr>
+          <w:vertAlign w:val="subscript"/>
+        </w:rPr>
+        <w:t>A-I</w:t>
+      </w:r>
+      <w:r>
+        <w:t xml:space="preserve"> is the number of seals moving from Active to Inactive in that time step)</w:t>
+      </w:r>
+    </w:p>
+    <w:p>
+      <w:r>
+        <w:lastRenderedPageBreak/>
+        <w:t>M: migration of salmon between areas</w:t>
+      </w:r>
+    </w:p>
+    <w:p>
+      <w:r>
+        <w:t>C: predation, the number of salmon eaten by pinnipeds (catch)</w:t>
+      </w:r>
+    </w:p>
+    <w:p>
+      <w:r>
+        <w:t>X: salmon that survive the last time step and don’t leave their group</w:t>
+      </w:r>
+    </w:p>
+    <w:p>
+      <w:r>
+        <w:t>Z: natural mortality</w:t>
+      </w:r>
+    </w:p>
+    <w:p/>
+    <w:p>
+      <w:r>
         <w:drawing>
-          <wp:inline distT="0" distB="0" distL="0" distR="0" wp14:anchorId="5B1E4085" wp14:editId="329E15B8">
-            <wp:extent cx="1944174" cy="182880"/>
+          <wp:inline distT="0" distB="0" distL="0" distR="0" wp14:anchorId="3976D5AA" wp14:editId="1EEFBF3D">
+            <wp:extent cx="1554905" cy="228600"/>
             <wp:effectExtent l="0" t="0" r="0" b="0"/>
-            <wp:docPr id="136144426" name="Picture 11"/>
+            <wp:docPr id="1175177008" name="Picture 17"/>
             <wp:cNvGraphicFramePr>
               <a:graphicFrameLocks xmlns:a="http://schemas.openxmlformats.org/drawingml/2006/main" noChangeAspect="1"/>
             </wp:cNvGraphicFramePr>
@@ -491,13 +557,13 @@
               <a:graphicData uri="http://schemas.openxmlformats.org/drawingml/2006/picture">
                 <pic:pic xmlns:pic="http://schemas.openxmlformats.org/drawingml/2006/picture">
                   <pic:nvPicPr>
-                    <pic:cNvPr id="0" name="Picture 11"/>
+                    <pic:cNvPr id="0" name="Picture 17"/>
                     <pic:cNvPicPr>
                       <a:picLocks noChangeAspect="1" noChangeArrowheads="1"/>
                     </pic:cNvPicPr>
                   </pic:nvPicPr>
                   <pic:blipFill>
-                    <a:blip r:embed="rId10" cstate="print">
+                    <a:blip r:embed="rId10">
                       <a:extLst>
                         <a:ext uri="{28A0092B-C50C-407E-A947-70E740481C1C}">
                           <a14:useLocalDpi xmlns:a14="http://schemas.microsoft.com/office/drawing/2010/main" val="0"/>
@@ -512,7 +578,7 @@
                   <pic:spPr bwMode="auto">
                     <a:xfrm>
                       <a:off x="0" y="0"/>
-                      <a:ext cx="1944174" cy="182880"/>
+                      <a:ext cx="1554905" cy="228600"/>
                     </a:xfrm>
                     <a:prstGeom prst="rect">
                       <a:avLst/>
@@ -530,131 +596,12 @@
       </w:r>
     </w:p>
     <w:p>
-      <w:pPr>
-        <w:rPr>
-          <w:i/>
-          <w:iCs/>
-        </w:rPr>
-      </w:pPr>
-    </w:p>
-    <w:p>
-      <w:r>
-        <w:t>N: Normal seals</w:t>
-      </w:r>
-    </w:p>
-    <w:p>
-      <w:r>
-        <w:t>S: Specialist seals</w:t>
-      </w:r>
-    </w:p>
-    <w:p>
-      <w:r>
-        <w:t>I: Inactive seals</w:t>
-      </w:r>
-    </w:p>
-    <w:p>
-      <w:r>
-        <w:t>O</w:t>
-      </w:r>
-      <w:r>
-        <w:rPr>
-          <w:vertAlign w:val="subscript"/>
-        </w:rPr>
-        <w:t>ps</w:t>
-      </w:r>
-      <w:r>
-        <w:t>: general Puget Sound salmon</w:t>
-      </w:r>
-    </w:p>
-    <w:p>
-      <w:proofErr w:type="spellStart"/>
-      <w:r>
-        <w:t>O</w:t>
-      </w:r>
-      <w:r>
-        <w:rPr>
-          <w:vertAlign w:val="subscript"/>
-        </w:rPr>
-        <w:t>l</w:t>
-      </w:r>
-      <w:proofErr w:type="spellEnd"/>
-      <w:r>
-        <w:t xml:space="preserve">: salmon that have arrived at the </w:t>
-      </w:r>
-      <w:r>
-        <w:t>gauntlet</w:t>
-      </w:r>
-      <w:r>
-        <w:t xml:space="preserve"> and are navigating the ladder or locks</w:t>
-      </w:r>
-    </w:p>
-    <w:p>
-      <w:proofErr w:type="spellStart"/>
-      <w:r>
-        <w:t>O</w:t>
-      </w:r>
-      <w:r>
-        <w:rPr>
-          <w:vertAlign w:val="subscript"/>
-        </w:rPr>
-        <w:t>safe</w:t>
-      </w:r>
-      <w:proofErr w:type="spellEnd"/>
-      <w:r>
-        <w:t>: salmon that have made it past the gauntlet</w:t>
-      </w:r>
-    </w:p>
-    <w:p/>
-    <w:p>
-      <w:pPr>
-        <w:rPr>
-          <w:i/>
-          <w:iCs/>
-        </w:rPr>
-      </w:pPr>
-      <w:r>
-        <w:rPr>
-          <w:i/>
-          <w:iCs/>
-        </w:rPr>
-        <w:t>Rates</w:t>
-      </w:r>
-    </w:p>
-    <w:p>
-      <w:r>
-        <w:t>A note: some of these are rates conceptually but I seem to have written th</w:t>
-      </w:r>
-      <w:r>
-        <w:t>em</w:t>
-      </w:r>
-      <w:r>
-        <w:t xml:space="preserve"> as states at the moment…</w:t>
-      </w:r>
-      <w:proofErr w:type="spellStart"/>
-      <w:r>
-        <w:t>tbd</w:t>
-      </w:r>
-      <w:proofErr w:type="spellEnd"/>
-      <w:r>
-        <w:t xml:space="preserve"> how/if </w:t>
-      </w:r>
-      <w:proofErr w:type="gramStart"/>
-      <w:r>
-        <w:t>that changes</w:t>
-      </w:r>
-      <w:proofErr w:type="gramEnd"/>
-    </w:p>
-    <w:p/>
-    <w:p>
-      <w:r>
-        <w:rPr>
-          <w:noProof/>
-        </w:rPr>
+      <w:r>
         <w:drawing>
-          <wp:inline distT="0" distB="0" distL="0" distR="0" wp14:anchorId="201C2BB0" wp14:editId="3D405E0E">
-            <wp:extent cx="2528444" cy="182880"/>
-            <wp:effectExtent l="0" t="0" r="0" b="0"/>
-            <wp:docPr id="1214871072" name="Picture 12"/>
+          <wp:inline distT="0" distB="0" distL="0" distR="0" wp14:anchorId="6E8850E3" wp14:editId="7E940A79">
+            <wp:extent cx="3258420" cy="274320"/>
+            <wp:effectExtent l="0" t="0" r="5715" b="5080"/>
+            <wp:docPr id="1015790429" name="Picture 37"/>
             <wp:cNvGraphicFramePr>
               <a:graphicFrameLocks xmlns:a="http://schemas.openxmlformats.org/drawingml/2006/main" noChangeAspect="1"/>
             </wp:cNvGraphicFramePr>
@@ -662,13 +609,13 @@
               <a:graphicData uri="http://schemas.openxmlformats.org/drawingml/2006/picture">
                 <pic:pic xmlns:pic="http://schemas.openxmlformats.org/drawingml/2006/picture">
                   <pic:nvPicPr>
-                    <pic:cNvPr id="0" name="Picture 12"/>
+                    <pic:cNvPr id="0" name="Picture 37"/>
                     <pic:cNvPicPr>
                       <a:picLocks noChangeAspect="1" noChangeArrowheads="1"/>
                     </pic:cNvPicPr>
                   </pic:nvPicPr>
                   <pic:blipFill>
-                    <a:blip r:embed="rId11" cstate="print">
+                    <a:blip r:embed="rId11">
                       <a:extLst>
                         <a:ext uri="{28A0092B-C50C-407E-A947-70E740481C1C}">
                           <a14:useLocalDpi xmlns:a14="http://schemas.microsoft.com/office/drawing/2010/main" val="0"/>
@@ -683,7 +630,7 @@
                   <pic:spPr bwMode="auto">
                     <a:xfrm>
                       <a:off x="0" y="0"/>
-                      <a:ext cx="2528444" cy="182880"/>
+                      <a:ext cx="3258420" cy="274320"/>
                     </a:xfrm>
                     <a:prstGeom prst="rect">
                       <a:avLst/>
@@ -702,15 +649,11 @@
     </w:p>
     <w:p>
       <w:r>
-        <w:rPr>
-          <w:noProof/>
-        </w:rPr>
-        <w:lastRenderedPageBreak/>
         <w:drawing>
-          <wp:inline distT="0" distB="0" distL="0" distR="0" wp14:anchorId="16083227" wp14:editId="5F6AF7F5">
-            <wp:extent cx="1873968" cy="182880"/>
-            <wp:effectExtent l="0" t="0" r="5715" b="0"/>
-            <wp:docPr id="1909542476" name="Picture 16"/>
+          <wp:inline distT="0" distB="0" distL="0" distR="0" wp14:anchorId="1062C776" wp14:editId="388AA4F4">
+            <wp:extent cx="2566651" cy="274320"/>
+            <wp:effectExtent l="0" t="0" r="0" b="5080"/>
+            <wp:docPr id="2104786372" name="Picture 30"/>
             <wp:cNvGraphicFramePr>
               <a:graphicFrameLocks xmlns:a="http://schemas.openxmlformats.org/drawingml/2006/main" noChangeAspect="1"/>
             </wp:cNvGraphicFramePr>
@@ -718,13 +661,13 @@
               <a:graphicData uri="http://schemas.openxmlformats.org/drawingml/2006/picture">
                 <pic:pic xmlns:pic="http://schemas.openxmlformats.org/drawingml/2006/picture">
                   <pic:nvPicPr>
-                    <pic:cNvPr id="0" name="Picture 16"/>
+                    <pic:cNvPr id="0" name="Picture 30"/>
                     <pic:cNvPicPr>
                       <a:picLocks noChangeAspect="1" noChangeArrowheads="1"/>
                     </pic:cNvPicPr>
                   </pic:nvPicPr>
                   <pic:blipFill>
-                    <a:blip r:embed="rId12" cstate="print">
+                    <a:blip r:embed="rId12">
                       <a:extLst>
                         <a:ext uri="{28A0092B-C50C-407E-A947-70E740481C1C}">
                           <a14:useLocalDpi xmlns:a14="http://schemas.microsoft.com/office/drawing/2010/main" val="0"/>
@@ -739,7 +682,7 @@
                   <pic:spPr bwMode="auto">
                     <a:xfrm>
                       <a:off x="0" y="0"/>
-                      <a:ext cx="1873968" cy="182880"/>
+                      <a:ext cx="2566651" cy="274320"/>
                     </a:xfrm>
                     <a:prstGeom prst="rect">
                       <a:avLst/>
@@ -756,100 +699,567 @@
         </w:drawing>
       </w:r>
     </w:p>
+    <w:p>
+      <w:r>
+        <w:drawing>
+          <wp:inline distT="0" distB="0" distL="0" distR="0" wp14:anchorId="39E6E920" wp14:editId="6A8A4B36">
+            <wp:extent cx="5199747" cy="457200"/>
+            <wp:effectExtent l="0" t="0" r="0" b="0"/>
+            <wp:docPr id="667259334" name="Picture 48"/>
+            <wp:cNvGraphicFramePr>
+              <a:graphicFrameLocks xmlns:a="http://schemas.openxmlformats.org/drawingml/2006/main" noChangeAspect="1"/>
+            </wp:cNvGraphicFramePr>
+            <a:graphic xmlns:a="http://schemas.openxmlformats.org/drawingml/2006/main">
+              <a:graphicData uri="http://schemas.openxmlformats.org/drawingml/2006/picture">
+                <pic:pic xmlns:pic="http://schemas.openxmlformats.org/drawingml/2006/picture">
+                  <pic:nvPicPr>
+                    <pic:cNvPr id="0" name="Picture 48"/>
+                    <pic:cNvPicPr>
+                      <a:picLocks noChangeAspect="1" noChangeArrowheads="1"/>
+                    </pic:cNvPicPr>
+                  </pic:nvPicPr>
+                  <pic:blipFill>
+                    <a:blip r:embed="rId13">
+                      <a:extLst>
+                        <a:ext uri="{28A0092B-C50C-407E-A947-70E740481C1C}">
+                          <a14:useLocalDpi xmlns:a14="http://schemas.microsoft.com/office/drawing/2010/main" val="0"/>
+                        </a:ext>
+                      </a:extLst>
+                    </a:blip>
+                    <a:srcRect/>
+                    <a:stretch>
+                      <a:fillRect/>
+                    </a:stretch>
+                  </pic:blipFill>
+                  <pic:spPr bwMode="auto">
+                    <a:xfrm>
+                      <a:off x="0" y="0"/>
+                      <a:ext cx="5199747" cy="457200"/>
+                    </a:xfrm>
+                    <a:prstGeom prst="rect">
+                      <a:avLst/>
+                    </a:prstGeom>
+                    <a:noFill/>
+                    <a:ln>
+                      <a:noFill/>
+                    </a:ln>
+                  </pic:spPr>
+                </pic:pic>
+              </a:graphicData>
+            </a:graphic>
+          </wp:inline>
+        </w:drawing>
+      </w:r>
+    </w:p>
+    <w:p>
+      <w:r>
+        <w:drawing>
+          <wp:inline distT="0" distB="0" distL="0" distR="0" wp14:anchorId="5674479C" wp14:editId="45EC0237">
+            <wp:extent cx="5187142" cy="457200"/>
+            <wp:effectExtent l="0" t="0" r="0" b="0"/>
+            <wp:docPr id="178484379" name="Picture 47"/>
+            <wp:cNvGraphicFramePr>
+              <a:graphicFrameLocks xmlns:a="http://schemas.openxmlformats.org/drawingml/2006/main" noChangeAspect="1"/>
+            </wp:cNvGraphicFramePr>
+            <a:graphic xmlns:a="http://schemas.openxmlformats.org/drawingml/2006/main">
+              <a:graphicData uri="http://schemas.openxmlformats.org/drawingml/2006/picture">
+                <pic:pic xmlns:pic="http://schemas.openxmlformats.org/drawingml/2006/picture">
+                  <pic:nvPicPr>
+                    <pic:cNvPr id="0" name="Picture 47"/>
+                    <pic:cNvPicPr>
+                      <a:picLocks noChangeAspect="1" noChangeArrowheads="1"/>
+                    </pic:cNvPicPr>
+                  </pic:nvPicPr>
+                  <pic:blipFill>
+                    <a:blip r:embed="rId14">
+                      <a:extLst>
+                        <a:ext uri="{28A0092B-C50C-407E-A947-70E740481C1C}">
+                          <a14:useLocalDpi xmlns:a14="http://schemas.microsoft.com/office/drawing/2010/main" val="0"/>
+                        </a:ext>
+                      </a:extLst>
+                    </a:blip>
+                    <a:srcRect/>
+                    <a:stretch>
+                      <a:fillRect/>
+                    </a:stretch>
+                  </pic:blipFill>
+                  <pic:spPr bwMode="auto">
+                    <a:xfrm>
+                      <a:off x="0" y="0"/>
+                      <a:ext cx="5187142" cy="457200"/>
+                    </a:xfrm>
+                    <a:prstGeom prst="rect">
+                      <a:avLst/>
+                    </a:prstGeom>
+                    <a:noFill/>
+                    <a:ln>
+                      <a:noFill/>
+                    </a:ln>
+                  </pic:spPr>
+                </pic:pic>
+              </a:graphicData>
+            </a:graphic>
+          </wp:inline>
+        </w:drawing>
+      </w:r>
+    </w:p>
+    <w:p>
+      <w:r>
+        <w:drawing>
+          <wp:inline distT="0" distB="0" distL="0" distR="0" wp14:anchorId="0A1DC9F5" wp14:editId="33D9648B">
+            <wp:extent cx="5076384" cy="457200"/>
+            <wp:effectExtent l="0" t="0" r="3810" b="0"/>
+            <wp:docPr id="1809008814" name="Picture 46"/>
+            <wp:cNvGraphicFramePr>
+              <a:graphicFrameLocks xmlns:a="http://schemas.openxmlformats.org/drawingml/2006/main" noChangeAspect="1"/>
+            </wp:cNvGraphicFramePr>
+            <a:graphic xmlns:a="http://schemas.openxmlformats.org/drawingml/2006/main">
+              <a:graphicData uri="http://schemas.openxmlformats.org/drawingml/2006/picture">
+                <pic:pic xmlns:pic="http://schemas.openxmlformats.org/drawingml/2006/picture">
+                  <pic:nvPicPr>
+                    <pic:cNvPr id="0" name="Picture 46"/>
+                    <pic:cNvPicPr>
+                      <a:picLocks noChangeAspect="1" noChangeArrowheads="1"/>
+                    </pic:cNvPicPr>
+                  </pic:nvPicPr>
+                  <pic:blipFill>
+                    <a:blip r:embed="rId15">
+                      <a:extLst>
+                        <a:ext uri="{28A0092B-C50C-407E-A947-70E740481C1C}">
+                          <a14:useLocalDpi xmlns:a14="http://schemas.microsoft.com/office/drawing/2010/main" val="0"/>
+                        </a:ext>
+                      </a:extLst>
+                    </a:blip>
+                    <a:srcRect/>
+                    <a:stretch>
+                      <a:fillRect/>
+                    </a:stretch>
+                  </pic:blipFill>
+                  <pic:spPr bwMode="auto">
+                    <a:xfrm>
+                      <a:off x="0" y="0"/>
+                      <a:ext cx="5076384" cy="457200"/>
+                    </a:xfrm>
+                    <a:prstGeom prst="rect">
+                      <a:avLst/>
+                    </a:prstGeom>
+                    <a:noFill/>
+                    <a:ln>
+                      <a:noFill/>
+                    </a:ln>
+                  </pic:spPr>
+                </pic:pic>
+              </a:graphicData>
+            </a:graphic>
+          </wp:inline>
+        </w:drawing>
+      </w:r>
+    </w:p>
+    <w:p>
+      <w:r>
+        <w:drawing>
+          <wp:inline distT="0" distB="0" distL="0" distR="0" wp14:anchorId="35F2E63D" wp14:editId="42777F69">
+            <wp:extent cx="5052411" cy="457200"/>
+            <wp:effectExtent l="0" t="0" r="2540" b="0"/>
+            <wp:docPr id="1134072108" name="Picture 45"/>
+            <wp:cNvGraphicFramePr>
+              <a:graphicFrameLocks xmlns:a="http://schemas.openxmlformats.org/drawingml/2006/main" noChangeAspect="1"/>
+            </wp:cNvGraphicFramePr>
+            <a:graphic xmlns:a="http://schemas.openxmlformats.org/drawingml/2006/main">
+              <a:graphicData uri="http://schemas.openxmlformats.org/drawingml/2006/picture">
+                <pic:pic xmlns:pic="http://schemas.openxmlformats.org/drawingml/2006/picture">
+                  <pic:nvPicPr>
+                    <pic:cNvPr id="0" name="Picture 45"/>
+                    <pic:cNvPicPr>
+                      <a:picLocks noChangeAspect="1" noChangeArrowheads="1"/>
+                    </pic:cNvPicPr>
+                  </pic:nvPicPr>
+                  <pic:blipFill>
+                    <a:blip r:embed="rId16">
+                      <a:extLst>
+                        <a:ext uri="{28A0092B-C50C-407E-A947-70E740481C1C}">
+                          <a14:useLocalDpi xmlns:a14="http://schemas.microsoft.com/office/drawing/2010/main" val="0"/>
+                        </a:ext>
+                      </a:extLst>
+                    </a:blip>
+                    <a:srcRect/>
+                    <a:stretch>
+                      <a:fillRect/>
+                    </a:stretch>
+                  </pic:blipFill>
+                  <pic:spPr bwMode="auto">
+                    <a:xfrm>
+                      <a:off x="0" y="0"/>
+                      <a:ext cx="5052411" cy="457200"/>
+                    </a:xfrm>
+                    <a:prstGeom prst="rect">
+                      <a:avLst/>
+                    </a:prstGeom>
+                    <a:noFill/>
+                    <a:ln>
+                      <a:noFill/>
+                    </a:ln>
+                  </pic:spPr>
+                </pic:pic>
+              </a:graphicData>
+            </a:graphic>
+          </wp:inline>
+        </w:drawing>
+      </w:r>
+    </w:p>
+    <w:p>
+      <w:r>
+        <w:drawing>
+          <wp:inline distT="0" distB="0" distL="0" distR="0" wp14:anchorId="7D5FC365" wp14:editId="5DD7FB3E">
+            <wp:extent cx="5016872" cy="457200"/>
+            <wp:effectExtent l="0" t="0" r="0" b="0"/>
+            <wp:docPr id="2001612884" name="Picture 44"/>
+            <wp:cNvGraphicFramePr>
+              <a:graphicFrameLocks xmlns:a="http://schemas.openxmlformats.org/drawingml/2006/main" noChangeAspect="1"/>
+            </wp:cNvGraphicFramePr>
+            <a:graphic xmlns:a="http://schemas.openxmlformats.org/drawingml/2006/main">
+              <a:graphicData uri="http://schemas.openxmlformats.org/drawingml/2006/picture">
+                <pic:pic xmlns:pic="http://schemas.openxmlformats.org/drawingml/2006/picture">
+                  <pic:nvPicPr>
+                    <pic:cNvPr id="0" name="Picture 44"/>
+                    <pic:cNvPicPr>
+                      <a:picLocks noChangeAspect="1" noChangeArrowheads="1"/>
+                    </pic:cNvPicPr>
+                  </pic:nvPicPr>
+                  <pic:blipFill>
+                    <a:blip r:embed="rId17">
+                      <a:extLst>
+                        <a:ext uri="{28A0092B-C50C-407E-A947-70E740481C1C}">
+                          <a14:useLocalDpi xmlns:a14="http://schemas.microsoft.com/office/drawing/2010/main" val="0"/>
+                        </a:ext>
+                      </a:extLst>
+                    </a:blip>
+                    <a:srcRect/>
+                    <a:stretch>
+                      <a:fillRect/>
+                    </a:stretch>
+                  </pic:blipFill>
+                  <pic:spPr bwMode="auto">
+                    <a:xfrm>
+                      <a:off x="0" y="0"/>
+                      <a:ext cx="5016872" cy="457200"/>
+                    </a:xfrm>
+                    <a:prstGeom prst="rect">
+                      <a:avLst/>
+                    </a:prstGeom>
+                    <a:noFill/>
+                    <a:ln>
+                      <a:noFill/>
+                    </a:ln>
+                  </pic:spPr>
+                </pic:pic>
+              </a:graphicData>
+            </a:graphic>
+          </wp:inline>
+        </w:drawing>
+      </w:r>
+    </w:p>
+    <w:p>
+      <w:r>
+        <w:drawing>
+          <wp:inline distT="0" distB="0" distL="0" distR="0" wp14:anchorId="41CE559C" wp14:editId="23B72494">
+            <wp:extent cx="5040509" cy="457200"/>
+            <wp:effectExtent l="0" t="0" r="1905" b="0"/>
+            <wp:docPr id="1762455362" name="Picture 43"/>
+            <wp:cNvGraphicFramePr>
+              <a:graphicFrameLocks xmlns:a="http://schemas.openxmlformats.org/drawingml/2006/main" noChangeAspect="1"/>
+            </wp:cNvGraphicFramePr>
+            <a:graphic xmlns:a="http://schemas.openxmlformats.org/drawingml/2006/main">
+              <a:graphicData uri="http://schemas.openxmlformats.org/drawingml/2006/picture">
+                <pic:pic xmlns:pic="http://schemas.openxmlformats.org/drawingml/2006/picture">
+                  <pic:nvPicPr>
+                    <pic:cNvPr id="0" name="Picture 43"/>
+                    <pic:cNvPicPr>
+                      <a:picLocks noChangeAspect="1" noChangeArrowheads="1"/>
+                    </pic:cNvPicPr>
+                  </pic:nvPicPr>
+                  <pic:blipFill>
+                    <a:blip r:embed="rId18">
+                      <a:extLst>
+                        <a:ext uri="{28A0092B-C50C-407E-A947-70E740481C1C}">
+                          <a14:useLocalDpi xmlns:a14="http://schemas.microsoft.com/office/drawing/2010/main" val="0"/>
+                        </a:ext>
+                      </a:extLst>
+                    </a:blip>
+                    <a:srcRect/>
+                    <a:stretch>
+                      <a:fillRect/>
+                    </a:stretch>
+                  </pic:blipFill>
+                  <pic:spPr bwMode="auto">
+                    <a:xfrm>
+                      <a:off x="0" y="0"/>
+                      <a:ext cx="5040509" cy="457200"/>
+                    </a:xfrm>
+                    <a:prstGeom prst="rect">
+                      <a:avLst/>
+                    </a:prstGeom>
+                    <a:noFill/>
+                    <a:ln>
+                      <a:noFill/>
+                    </a:ln>
+                  </pic:spPr>
+                </pic:pic>
+              </a:graphicData>
+            </a:graphic>
+          </wp:inline>
+        </w:drawing>
+      </w:r>
+    </w:p>
+    <w:p>
+      <w:r>
+        <w:drawing>
+          <wp:inline distT="0" distB="0" distL="0" distR="0" wp14:anchorId="4403129D" wp14:editId="44EDEA80">
+            <wp:extent cx="4380135" cy="457200"/>
+            <wp:effectExtent l="0" t="0" r="1905" b="0"/>
+            <wp:docPr id="486072226" name="Picture 36"/>
+            <wp:cNvGraphicFramePr>
+              <a:graphicFrameLocks xmlns:a="http://schemas.openxmlformats.org/drawingml/2006/main" noChangeAspect="1"/>
+            </wp:cNvGraphicFramePr>
+            <a:graphic xmlns:a="http://schemas.openxmlformats.org/drawingml/2006/main">
+              <a:graphicData uri="http://schemas.openxmlformats.org/drawingml/2006/picture">
+                <pic:pic xmlns:pic="http://schemas.openxmlformats.org/drawingml/2006/picture">
+                  <pic:nvPicPr>
+                    <pic:cNvPr id="0" name="Picture 36"/>
+                    <pic:cNvPicPr>
+                      <a:picLocks noChangeAspect="1" noChangeArrowheads="1"/>
+                    </pic:cNvPicPr>
+                  </pic:nvPicPr>
+                  <pic:blipFill>
+                    <a:blip r:embed="rId19">
+                      <a:extLst>
+                        <a:ext uri="{28A0092B-C50C-407E-A947-70E740481C1C}">
+                          <a14:useLocalDpi xmlns:a14="http://schemas.microsoft.com/office/drawing/2010/main" val="0"/>
+                        </a:ext>
+                      </a:extLst>
+                    </a:blip>
+                    <a:srcRect/>
+                    <a:stretch>
+                      <a:fillRect/>
+                    </a:stretch>
+                  </pic:blipFill>
+                  <pic:spPr bwMode="auto">
+                    <a:xfrm>
+                      <a:off x="0" y="0"/>
+                      <a:ext cx="4380135" cy="457200"/>
+                    </a:xfrm>
+                    <a:prstGeom prst="rect">
+                      <a:avLst/>
+                    </a:prstGeom>
+                    <a:noFill/>
+                    <a:ln>
+                      <a:noFill/>
+                    </a:ln>
+                  </pic:spPr>
+                </pic:pic>
+              </a:graphicData>
+            </a:graphic>
+          </wp:inline>
+        </w:drawing>
+      </w:r>
+    </w:p>
+    <w:p>
+      <w:r>
+        <w:drawing>
+          <wp:inline distT="0" distB="0" distL="0" distR="0" wp14:anchorId="764A05B1" wp14:editId="10C9454C">
+            <wp:extent cx="2555745" cy="457200"/>
+            <wp:effectExtent l="0" t="0" r="0" b="0"/>
+            <wp:docPr id="406296049" name="Picture 41"/>
+            <wp:cNvGraphicFramePr>
+              <a:graphicFrameLocks xmlns:a="http://schemas.openxmlformats.org/drawingml/2006/main" noChangeAspect="1"/>
+            </wp:cNvGraphicFramePr>
+            <a:graphic xmlns:a="http://schemas.openxmlformats.org/drawingml/2006/main">
+              <a:graphicData uri="http://schemas.openxmlformats.org/drawingml/2006/picture">
+                <pic:pic xmlns:pic="http://schemas.openxmlformats.org/drawingml/2006/picture">
+                  <pic:nvPicPr>
+                    <pic:cNvPr id="0" name="Picture 41"/>
+                    <pic:cNvPicPr>
+                      <a:picLocks noChangeAspect="1" noChangeArrowheads="1"/>
+                    </pic:cNvPicPr>
+                  </pic:nvPicPr>
+                  <pic:blipFill>
+                    <a:blip r:embed="rId20">
+                      <a:extLst>
+                        <a:ext uri="{28A0092B-C50C-407E-A947-70E740481C1C}">
+                          <a14:useLocalDpi xmlns:a14="http://schemas.microsoft.com/office/drawing/2010/main" val="0"/>
+                        </a:ext>
+                      </a:extLst>
+                    </a:blip>
+                    <a:srcRect/>
+                    <a:stretch>
+                      <a:fillRect/>
+                    </a:stretch>
+                  </pic:blipFill>
+                  <pic:spPr bwMode="auto">
+                    <a:xfrm>
+                      <a:off x="0" y="0"/>
+                      <a:ext cx="2555745" cy="457200"/>
+                    </a:xfrm>
+                    <a:prstGeom prst="rect">
+                      <a:avLst/>
+                    </a:prstGeom>
+                    <a:noFill/>
+                    <a:ln>
+                      <a:noFill/>
+                    </a:ln>
+                  </pic:spPr>
+                </pic:pic>
+              </a:graphicData>
+            </a:graphic>
+          </wp:inline>
+        </w:drawing>
+      </w:r>
+    </w:p>
+    <w:p>
+      <w:r>
+        <w:drawing>
+          <wp:inline distT="0" distB="0" distL="0" distR="0" wp14:anchorId="147440F7" wp14:editId="4AECFABA">
+            <wp:extent cx="2555745" cy="457200"/>
+            <wp:effectExtent l="0" t="0" r="0" b="0"/>
+            <wp:docPr id="935136436" name="Picture 42"/>
+            <wp:cNvGraphicFramePr>
+              <a:graphicFrameLocks xmlns:a="http://schemas.openxmlformats.org/drawingml/2006/main" noChangeAspect="1"/>
+            </wp:cNvGraphicFramePr>
+            <a:graphic xmlns:a="http://schemas.openxmlformats.org/drawingml/2006/main">
+              <a:graphicData uri="http://schemas.openxmlformats.org/drawingml/2006/picture">
+                <pic:pic xmlns:pic="http://schemas.openxmlformats.org/drawingml/2006/picture">
+                  <pic:nvPicPr>
+                    <pic:cNvPr id="0" name="Picture 42"/>
+                    <pic:cNvPicPr>
+                      <a:picLocks noChangeAspect="1" noChangeArrowheads="1"/>
+                    </pic:cNvPicPr>
+                  </pic:nvPicPr>
+                  <pic:blipFill>
+                    <a:blip r:embed="rId21">
+                      <a:extLst>
+                        <a:ext uri="{28A0092B-C50C-407E-A947-70E740481C1C}">
+                          <a14:useLocalDpi xmlns:a14="http://schemas.microsoft.com/office/drawing/2010/main" val="0"/>
+                        </a:ext>
+                      </a:extLst>
+                    </a:blip>
+                    <a:srcRect/>
+                    <a:stretch>
+                      <a:fillRect/>
+                    </a:stretch>
+                  </pic:blipFill>
+                  <pic:spPr bwMode="auto">
+                    <a:xfrm>
+                      <a:off x="0" y="0"/>
+                      <a:ext cx="2555745" cy="457200"/>
+                    </a:xfrm>
+                    <a:prstGeom prst="rect">
+                      <a:avLst/>
+                    </a:prstGeom>
+                    <a:noFill/>
+                    <a:ln>
+                      <a:noFill/>
+                    </a:ln>
+                  </pic:spPr>
+                </pic:pic>
+              </a:graphicData>
+            </a:graphic>
+          </wp:inline>
+        </w:drawing>
+      </w:r>
+    </w:p>
     <w:p/>
+    <w:p>
+      <w:r>
+        <w:t>M</w:t>
+      </w:r>
+      <w:r>
+        <w:rPr>
+          <w:vertAlign w:val="subscript"/>
+        </w:rPr>
+        <w:t>F</w:t>
+      </w:r>
+      <w:r>
+        <w:t>: fishing mortality. Subscript g or e to indicate target salmon group.</w:t>
+      </w:r>
+    </w:p>
+    <w:p>
+      <w:r>
+        <w:t>M</w:t>
+      </w:r>
+      <w:r>
+        <w:rPr>
+          <w:vertAlign w:val="subscript"/>
+        </w:rPr>
+        <w:t>N</w:t>
+      </w:r>
+      <w:r>
+        <w:t>: Natural mortality</w:t>
+      </w:r>
+    </w:p>
+    <w:p>
+      <w:r>
+        <w:t>M</w:t>
+      </w:r>
+      <w:r>
+        <w:rPr>
+          <w:vertAlign w:val="subscript"/>
+        </w:rPr>
+        <w:t>H</w:t>
+      </w:r>
+      <w:r>
+        <w:t>: hunt/removals mortality of seals. Subscript to indicate target behavioral group</w:t>
+      </w:r>
+    </w:p>
+    <w:p>
+      <w:r>
+        <w:t>M</w:t>
+      </w:r>
+      <w:r>
+        <w:rPr>
+          <w:vertAlign w:val="subscript"/>
+        </w:rPr>
+        <w:t>C</w:t>
+      </w:r>
+      <w:r>
+        <w:t>: predation mortality. Subscript g or e to indicate target salmon group</w:t>
+      </w:r>
+    </w:p>
+    <w:p>
+      <w:r>
+        <w:sym w:font="Symbol" w:char="F066"/>
+      </w:r>
+      <w:r>
+        <w:t>: transition probability between seal behavioral groups. Subscript to indicate the relevant to/from seal groups</w:t>
+      </w:r>
+    </w:p>
+    <w:p>
+      <w:r>
+        <w:sym w:font="Symbol" w:char="F065"/>
+      </w:r>
+      <w:r>
+        <w:t>: escape rate of salmon from g to e, based on residence time</w:t>
+      </w:r>
+    </w:p>
+    <w:p>
+      <w:r>
+        <w:t>d: discovery rate of seals transitioning from N to A</w:t>
+      </w:r>
+    </w:p>
     <w:p/>
     <w:p>
       <w:r>
-        <w:t xml:space="preserve">D: discovery, the number of seals that randomly discover a salmon buffet and </w:t>
-      </w:r>
-      <w:r>
-        <w:t>start exhibiting</w:t>
-      </w:r>
-      <w:r>
-        <w:t xml:space="preserve"> specialist foraging behaviors</w:t>
-      </w:r>
-      <w:r>
-        <w:t xml:space="preserve"> and join group S</w:t>
-      </w:r>
-    </w:p>
-    <w:p>
-      <w:r>
-        <w:t>R: removal</w:t>
-      </w:r>
-      <w:r>
-        <w:t xml:space="preserve"> rate for each seal group</w:t>
-      </w:r>
-      <w:r>
-        <w:t>, human caused either hunt or management</w:t>
-      </w:r>
-    </w:p>
-    <w:p>
-      <w:r>
-        <w:t>L: leave, the number of seals that stop exhibiting specialist foraging behaviors and join group I</w:t>
-      </w:r>
-    </w:p>
-    <w:p>
-      <w:r>
-        <w:t>Z: switch, the number of seals that start exhibiting specialist foraging behaviors and join group S</w:t>
-      </w:r>
-    </w:p>
-    <w:p>
-      <w:r>
-        <w:t>Mig: migration of salmon from the general Puget sound area into the Locks area/gauntlet</w:t>
-      </w:r>
-    </w:p>
-    <w:p>
-      <w:r>
-        <w:t>P: predation, the number of salmon eaten by pinnipeds</w:t>
-      </w:r>
-    </w:p>
-    <w:p>
-      <w:r>
-        <w:t>E: escape, the number of salmon that pass the gauntlet into the safe zone</w:t>
-      </w:r>
-    </w:p>
-    <w:p/>
-    <w:p>
-      <w:pPr>
-        <w:rPr>
-          <w:i/>
-          <w:iCs/>
-        </w:rPr>
-      </w:pPr>
-      <w:r>
-        <w:rPr>
-          <w:i/>
-          <w:iCs/>
-        </w:rPr>
-        <w:t>Scope</w:t>
-      </w:r>
-    </w:p>
-    <w:p>
-      <w:r>
-        <w:t>Time step is 1 day.</w:t>
-      </w:r>
-    </w:p>
-    <w:p>
-      <w:r>
-        <w:t xml:space="preserve">Spatially the model represents one salmon system, with potential </w:t>
-      </w:r>
-      <w:r>
-        <w:t>for connectivity</w:t>
-      </w:r>
-      <w:r>
-        <w:t xml:space="preserve"> to others through the N seal group and O</w:t>
-      </w:r>
-      <w:r>
-        <w:rPr>
-          <w:vertAlign w:val="subscript"/>
-        </w:rPr>
-        <w:t>ps</w:t>
-      </w:r>
-      <w:r>
-        <w:t xml:space="preserve"> salmon group</w:t>
-      </w:r>
-      <w:r>
-        <w:t>.</w:t>
+        <w:t>TBD things that need work/thought/expansion:</w:t>
+      </w:r>
+    </w:p>
+    <w:p>
+      <w:r>
+        <w:t xml:space="preserve">T for I-N and N-A (currently D) might work really well in an ABM system instead. </w:t>
+      </w:r>
+    </w:p>
+    <w:p>
+      <w:r>
+        <w:lastRenderedPageBreak/>
+        <w:t>A-I should also have some deterrence impact?</w:t>
       </w:r>
     </w:p>
     <w:p/>
@@ -867,531 +1277,357 @@
         </w:rPr>
         <w:t>Details</w:t>
       </w:r>
-    </w:p>
-    <w:p>
-      <w:pPr>
-        <w:rPr>
-          <w:i/>
-          <w:iCs/>
-        </w:rPr>
-      </w:pPr>
-      <w:r>
-        <w:rPr>
-          <w:i/>
-          <w:iCs/>
-        </w:rPr>
-        <w:t>N</w:t>
-      </w:r>
-    </w:p>
-    <w:p>
-      <w:r>
-        <w:t xml:space="preserve">The N group consists of seals that exhibit a diet that is not specializing on salmon. For now, this is just a source population for seals to join the S or I </w:t>
-      </w:r>
-      <w:proofErr w:type="gramStart"/>
-      <w:r>
-        <w:t>groups</w:t>
-      </w:r>
-      <w:proofErr w:type="gramEnd"/>
-      <w:r>
-        <w:t>. In future iterations it will also be interesting for exploring migration and connectivity between salmon systems. At the moment, it starts at 10,000 as a rough approximate for the total abundance of harbor seals in WA Inland Waters.</w:t>
-      </w:r>
-    </w:p>
-    <w:p/>
-    <w:p>
-      <w:pPr>
-        <w:rPr>
-          <w:i/>
-          <w:iCs/>
-        </w:rPr>
-      </w:pPr>
-      <w:r>
-        <w:rPr>
-          <w:i/>
-          <w:iCs/>
-        </w:rPr>
-        <w:t>S</w:t>
-      </w:r>
-    </w:p>
-    <w:p>
-      <w:r>
-        <w:t>The S group consists of seals that are currently exhibiting a salmon specialist foraging strategy during the time step. For now, this group starts at 150, which is based on a rough anecdotal estimate by Ava and Eric on how many seals they think are hauled out at Elliott Bay marina when salmon are running</w:t>
-      </w:r>
-      <w:r>
-        <w:t xml:space="preserve"> up the locks.</w:t>
-      </w:r>
-    </w:p>
-    <w:p/>
-    <w:p>
-      <w:pPr>
-        <w:rPr>
-          <w:i/>
-          <w:iCs/>
-        </w:rPr>
-      </w:pPr>
-      <w:r>
-        <w:rPr>
-          <w:i/>
-          <w:iCs/>
-        </w:rPr>
-        <w:t>I</w:t>
-      </w:r>
-    </w:p>
-    <w:p>
-      <w:r>
-        <w:t>The I group consists of seals that are specialists even when they are not actively eating salmon, as in they have a higher probability of switching to that foraging strategy than an N seal. The idea is that seals that have tried this strategy before are more likely to try it again and may be more sensitive to changes in salmon abundance.</w:t>
-      </w:r>
-    </w:p>
-    <w:p/>
-    <w:p>
-      <w:pPr>
-        <w:rPr>
-          <w:i/>
-          <w:iCs/>
-          <w:vertAlign w:val="subscript"/>
-        </w:rPr>
-      </w:pPr>
-      <w:r>
-        <w:rPr>
-          <w:i/>
-          <w:iCs/>
-        </w:rPr>
-        <w:t>O</w:t>
-      </w:r>
-      <w:r>
-        <w:rPr>
-          <w:i/>
-          <w:iCs/>
-          <w:vertAlign w:val="subscript"/>
-        </w:rPr>
-        <w:t>ps</w:t>
-      </w:r>
-    </w:p>
-    <w:p>
-      <w:r>
-        <w:t>The O</w:t>
-      </w:r>
-      <w:r>
-        <w:rPr>
-          <w:vertAlign w:val="subscript"/>
-        </w:rPr>
-        <w:t>ps</w:t>
-      </w:r>
-      <w:r>
-        <w:t xml:space="preserve"> group of salmon are the salmon that are migrating through Puget Sound or otherwise have not yet reached the gauntlet area.</w:t>
-      </w:r>
-    </w:p>
-    <w:p/>
-    <w:p>
-      <w:pPr>
-        <w:rPr>
-          <w:i/>
-          <w:iCs/>
-          <w:vertAlign w:val="subscript"/>
-        </w:rPr>
-      </w:pPr>
-      <w:proofErr w:type="spellStart"/>
-      <w:r>
-        <w:rPr>
-          <w:i/>
-          <w:iCs/>
-        </w:rPr>
-        <w:t>O</w:t>
-      </w:r>
-      <w:r>
-        <w:rPr>
-          <w:i/>
-          <w:iCs/>
-          <w:vertAlign w:val="subscript"/>
-        </w:rPr>
-        <w:t>l</w:t>
-      </w:r>
-      <w:proofErr w:type="spellEnd"/>
-    </w:p>
-    <w:p>
-      <w:r>
-        <w:t xml:space="preserve">The </w:t>
-      </w:r>
-      <w:proofErr w:type="spellStart"/>
-      <w:r>
-        <w:t>O</w:t>
-      </w:r>
-      <w:r>
-        <w:rPr>
-          <w:vertAlign w:val="subscript"/>
-        </w:rPr>
-        <w:t>l</w:t>
-      </w:r>
-      <w:proofErr w:type="spellEnd"/>
-      <w:r>
-        <w:t xml:space="preserve"> group of salmon have reached the gauntlet area. They exit this area either by being eaten or by escaping past the gauntlet.</w:t>
-      </w:r>
-    </w:p>
-    <w:p/>
-    <w:p>
-      <w:pPr>
-        <w:rPr>
-          <w:i/>
-          <w:iCs/>
-          <w:vertAlign w:val="subscript"/>
-        </w:rPr>
-      </w:pPr>
-      <w:proofErr w:type="spellStart"/>
-      <w:r>
-        <w:rPr>
-          <w:i/>
-          <w:iCs/>
-        </w:rPr>
-        <w:t>O</w:t>
-      </w:r>
-      <w:r>
-        <w:rPr>
-          <w:i/>
-          <w:iCs/>
-          <w:vertAlign w:val="subscript"/>
-        </w:rPr>
-        <w:t>safe</w:t>
-      </w:r>
-      <w:proofErr w:type="spellEnd"/>
-    </w:p>
-    <w:p>
-      <w:r>
-        <w:t xml:space="preserve">The </w:t>
-      </w:r>
-      <w:proofErr w:type="spellStart"/>
-      <w:r>
-        <w:t>O</w:t>
-      </w:r>
-      <w:r>
-        <w:rPr>
-          <w:vertAlign w:val="subscript"/>
-        </w:rPr>
-        <w:t>safe</w:t>
-      </w:r>
-      <w:proofErr w:type="spellEnd"/>
-      <w:r>
-        <w:t xml:space="preserve"> group of salmon have passed the gauntlet and are available to spawn or be caught by upriver fisheries, or otherwise die naturally in freshwater. This is our response for most questions we ask of this model.</w:t>
-      </w:r>
-    </w:p>
-    <w:p/>
-    <w:p>
-      <w:pPr>
-        <w:rPr>
-          <w:i/>
-          <w:iCs/>
-        </w:rPr>
-      </w:pPr>
-      <w:r>
-        <w:rPr>
-          <w:i/>
-          <w:iCs/>
-        </w:rPr>
-        <w:t>D</w:t>
-      </w:r>
-    </w:p>
-    <w:p>
-      <w:r>
-        <w:t>The discovery rate is used to represent the possibility that N seals may randomly discover a salmon system and choose to exhibit specialist behaviors.</w:t>
-      </w:r>
-      <w:r>
-        <w:t xml:space="preserve"> Right </w:t>
-      </w:r>
-      <w:proofErr w:type="gramStart"/>
-      <w:r>
-        <w:t>now</w:t>
-      </w:r>
-      <w:proofErr w:type="gramEnd"/>
-      <w:r>
-        <w:t xml:space="preserve"> those seals cannot become naïve again, so they are then in the I or S groups forever. I’m not sure if this is right or if there should be some kind of decay back into the N group over time.</w:t>
-      </w:r>
-    </w:p>
-    <w:p>
-      <w:pPr>
-        <w:rPr>
-          <w:i/>
-          <w:iCs/>
-        </w:rPr>
-      </w:pPr>
-    </w:p>
-    <w:p>
-      <w:pPr>
-        <w:rPr>
-          <w:i/>
-          <w:iCs/>
-        </w:rPr>
-      </w:pPr>
-      <w:r>
-        <w:rPr>
-          <w:i/>
-          <w:iCs/>
-        </w:rPr>
-        <w:t>R</w:t>
-      </w:r>
-    </w:p>
-    <w:p>
-      <w:r>
-        <w:t>The removal rate is for harvest of seals</w:t>
-      </w:r>
-      <w:r>
-        <w:t xml:space="preserve">. This is currently just a </w:t>
-      </w:r>
-      <w:r>
-        <w:t>straight</w:t>
-      </w:r>
-      <w:r>
-        <w:t xml:space="preserve"> removal rate, but eventually I would like to incorporate the effect of harvest becoming more challenging as seals learn to avoid harvest activity.</w:t>
-      </w:r>
-    </w:p>
-    <w:p>
-      <w:pPr>
-        <w:rPr>
-          <w:i/>
-          <w:iCs/>
-        </w:rPr>
-      </w:pPr>
-    </w:p>
-    <w:p>
-      <w:pPr>
-        <w:rPr>
-          <w:i/>
-          <w:iCs/>
-        </w:rPr>
-      </w:pPr>
-      <w:r>
-        <w:rPr>
-          <w:i/>
-          <w:iCs/>
-        </w:rPr>
-        <w:t>L</w:t>
-      </w:r>
-    </w:p>
-    <w:p>
-      <w:r>
-        <w:t xml:space="preserve">The leave rate is the number of seals that choose to stop exhibiting specialist behaviors during the time step. For </w:t>
-      </w:r>
-      <w:proofErr w:type="gramStart"/>
-      <w:r>
-        <w:t>now</w:t>
-      </w:r>
-      <w:proofErr w:type="gramEnd"/>
-      <w:r>
-        <w:t xml:space="preserve"> this is a function of the number of salmon per seal available in the gauntlet. In future it would be cool to incorporate a disturbance term or avoidance of harvest activity aspect.</w:t>
-      </w:r>
-    </w:p>
-    <w:p>
-      <w:pPr>
-        <w:rPr>
-          <w:i/>
-          <w:iCs/>
-        </w:rPr>
-      </w:pPr>
-    </w:p>
-    <w:p>
-      <w:pPr>
-        <w:rPr>
-          <w:i/>
-          <w:iCs/>
-        </w:rPr>
-      </w:pPr>
-      <w:r>
-        <w:rPr>
-          <w:i/>
-          <w:iCs/>
-        </w:rPr>
-        <w:t>Z</w:t>
-      </w:r>
-    </w:p>
-    <w:p>
-      <w:r>
-        <w:t xml:space="preserve">The switch rate is the number of seals that choose to start exhibiting specialist behaviors during the time step. This is currently a function of the number of salmon in the </w:t>
-      </w:r>
-      <w:proofErr w:type="spellStart"/>
-      <w:r>
-        <w:t>O</w:t>
-      </w:r>
-      <w:r>
-        <w:rPr>
-          <w:vertAlign w:val="subscript"/>
-        </w:rPr>
-        <w:t>l</w:t>
-      </w:r>
-      <w:proofErr w:type="spellEnd"/>
-      <w:r>
-        <w:t xml:space="preserve"> group.</w:t>
-      </w:r>
-      <w:r>
-        <w:t xml:space="preserve"> I don’t love that this isn’t based in any kind of mechanism</w:t>
-      </w:r>
-      <w:r>
-        <w:t xml:space="preserve">, just a gut feeling for where that threshold might be. </w:t>
-      </w:r>
-    </w:p>
-    <w:p>
-      <w:pPr>
-        <w:rPr>
-          <w:i/>
-          <w:iCs/>
-        </w:rPr>
-      </w:pPr>
-    </w:p>
-    <w:p>
-      <w:pPr>
-        <w:rPr>
-          <w:i/>
-          <w:iCs/>
-        </w:rPr>
-      </w:pPr>
-      <w:r>
-        <w:rPr>
-          <w:i/>
-          <w:iCs/>
-        </w:rPr>
-        <w:t>Mig</w:t>
-      </w:r>
-    </w:p>
-    <w:p>
-      <w:r>
-        <w:t>The migration rate is the rate at which salmon arrive at the gauntlet. This is an arrival curve informed by Sockeye arrival data from the Locks collected by Muckleshoot technicians</w:t>
-      </w:r>
-      <w:r>
-        <w:t xml:space="preserve"> (data available in the folder Data&gt;Ballard Locks Fish Counts</w:t>
-      </w:r>
-      <w:r>
-        <w:t>.</w:t>
-      </w:r>
-      <w:r>
-        <w:t xml:space="preserve"> See “Sockeye arrival function </w:t>
-      </w:r>
-      <w:proofErr w:type="spellStart"/>
-      <w:proofErr w:type="gramStart"/>
-      <w:r>
-        <w:t>creation.R</w:t>
-      </w:r>
-      <w:proofErr w:type="spellEnd"/>
-      <w:proofErr w:type="gramEnd"/>
-      <w:r>
-        <w:t>”.</w:t>
-      </w:r>
-      <w:r>
-        <w:t xml:space="preserve"> </w:t>
-      </w:r>
-      <w:r>
-        <w:t>T</w:t>
-      </w:r>
-      <w:r>
-        <w:t>his arrival curve may end up being characteristic</w:t>
-      </w:r>
-      <w:r>
-        <w:t xml:space="preserve"> of other runs</w:t>
-      </w:r>
-      <w:r>
-        <w:t>, but also could be updated for different systems and species.</w:t>
-      </w:r>
-    </w:p>
-    <w:p>
-      <w:r>
-        <w:t xml:space="preserve">From Eric Warner: "There are actually two expansion </w:t>
-      </w:r>
-      <w:proofErr w:type="spellStart"/>
-      <w:r>
-        <w:t>terms</w:t>
-      </w:r>
-      <w:proofErr w:type="spellEnd"/>
-      <w:r>
-        <w:t xml:space="preserve"> combined into one. One extrapolates from the </w:t>
-      </w:r>
-      <w:proofErr w:type="gramStart"/>
-      <w:r>
-        <w:t>ten minute</w:t>
-      </w:r>
-      <w:proofErr w:type="gramEnd"/>
-      <w:r>
-        <w:t xml:space="preserve"> count to a full hour, and the other estimates the number of fish moving into the fish ladder during the rest of the day and night (it equates to counting for 13 hours and extrapolating to 16 hours -- for June and July anyway). As far as we can tell based on the old electronic counters and some other evidence, this is generally true for sockeye, but underestimates Chinook passage through the ladder. I'm not sure about coho. The combined estimates from the fish ladder and Locks are our best estimate of fish entering freshwater from Puget Sound. </w:t>
-      </w:r>
-      <w:proofErr w:type="gramStart"/>
-      <w:r>
-        <w:t>Yes</w:t>
-      </w:r>
-      <w:proofErr w:type="gramEnd"/>
-      <w:r>
-        <w:t xml:space="preserve"> there are a lot of other issues with these counts, but this is as good as it gets. </w:t>
-      </w:r>
-      <w:r>
-        <w:lastRenderedPageBreak/>
-        <w:t>If there are confounding issues that make an appreciable difference and we're off, at least we're off the same way every year."</w:t>
-      </w:r>
-    </w:p>
-    <w:p>
-      <w:pPr>
-        <w:rPr>
-          <w:i/>
-          <w:iCs/>
-        </w:rPr>
-      </w:pPr>
-    </w:p>
-    <w:p>
-      <w:pPr>
-        <w:rPr>
-          <w:i/>
-          <w:iCs/>
-        </w:rPr>
-      </w:pPr>
-      <w:r>
-        <w:rPr>
-          <w:i/>
-          <w:iCs/>
-        </w:rPr>
-        <w:t>P</w:t>
-      </w:r>
-    </w:p>
-    <w:p>
-      <w:r>
-        <w:t xml:space="preserve">The predation rate is the number of salmon that </w:t>
-      </w:r>
-      <w:r>
-        <w:t>are consumed by pinnipeds during that time step. This is currently a total BS number informed by nothing. It will eventually be informed by diet studies and bioenergetics</w:t>
-      </w:r>
-      <w:r>
-        <w:t xml:space="preserve"> and be species specific.</w:t>
-      </w:r>
-    </w:p>
-    <w:p>
-      <w:pPr>
-        <w:rPr>
-          <w:i/>
-          <w:iCs/>
-        </w:rPr>
-      </w:pPr>
-    </w:p>
-    <w:p>
-      <w:pPr>
-        <w:rPr>
-          <w:i/>
-          <w:iCs/>
-        </w:rPr>
-      </w:pPr>
-      <w:r>
-        <w:rPr>
-          <w:i/>
-          <w:iCs/>
-        </w:rPr>
-        <w:t>E</w:t>
-      </w:r>
-    </w:p>
-    <w:p>
-      <w:r>
-        <w:t xml:space="preserve">The escape rate is the salmon that make it past the gauntlet and are no longer available to pinnipeds. This is based on residency information </w:t>
-      </w:r>
-      <w:r>
-        <w:t>from Eric and Ava on how long fish stay at the Locks area (ladder or through the locks, back and forth) before making it all the way through. Can be updated for different residence times in different species and systems.</w:t>
-      </w:r>
-    </w:p>
-    <w:p>
-      <w:pPr>
+      <w:r>
         <w:rPr>
           <w:b/>
           <w:bCs/>
         </w:rPr>
-      </w:pPr>
+        <w:t xml:space="preserve"> (Not Updated!)</w:t>
+      </w:r>
+    </w:p>
+    <w:p>
+      <w:pPr>
+        <w:rPr>
+          <w:i/>
+          <w:iCs/>
+        </w:rPr>
+      </w:pPr>
+      <w:r>
+        <w:rPr>
+          <w:i/>
+          <w:iCs/>
+        </w:rPr>
+        <w:t>N</w:t>
+      </w:r>
+    </w:p>
+    <w:p>
+      <w:r>
+        <w:t>The N group consists of seals that exhibit a diet that is not specializing on salmon. For now, this is just a source population for seals to join the A or I groups. In future iterations it will also be interesting for exploring migration and connectivity between salmon systems. At the moment, it starts at 10,000 as a rough approximate for the total abundance of harbor seals in WA Inland Waters.</w:t>
+      </w:r>
+    </w:p>
+    <w:p/>
+    <w:p>
+      <w:pPr>
+        <w:rPr>
+          <w:i/>
+          <w:iCs/>
+        </w:rPr>
+      </w:pPr>
+      <w:r>
+        <w:rPr>
+          <w:i/>
+          <w:iCs/>
+        </w:rPr>
+        <w:t>A</w:t>
+      </w:r>
+    </w:p>
+    <w:p>
+      <w:r>
+        <w:t>The A group consists of seals that are currently exhibiting a salmon specialist foraging strategy during the time step. For now, this group starts at 150, which is based on a rough anecdotal estimate by Ava and Eric on how many seals they think are hauled out at Elliott Bay marina when salmon are running up the locks.</w:t>
+      </w:r>
+    </w:p>
+    <w:p/>
+    <w:p>
+      <w:pPr>
+        <w:rPr>
+          <w:i/>
+          <w:iCs/>
+        </w:rPr>
+      </w:pPr>
+      <w:r>
+        <w:rPr>
+          <w:i/>
+          <w:iCs/>
+        </w:rPr>
+        <w:t>I</w:t>
+      </w:r>
+    </w:p>
+    <w:p>
+      <w:r>
+        <w:t>The I group consists of seals that are specialists even when they are not actively eating salmon, as in they have a higher probability of switching to that foraging strategy than an N seal. The idea is that seals that have tried this strategy before are more likely to try it again and may be more sensitive to changes in salmon abundance.</w:t>
+      </w:r>
+    </w:p>
+    <w:p/>
+    <w:p>
+      <w:pPr>
+        <w:rPr>
+          <w:i/>
+          <w:iCs/>
+          <w:vertAlign w:val="subscript"/>
+        </w:rPr>
+      </w:pPr>
+      <w:r>
+        <w:rPr>
+          <w:i/>
+          <w:iCs/>
+        </w:rPr>
+        <w:t>O</w:t>
+      </w:r>
+      <w:r>
+        <w:rPr>
+          <w:i/>
+          <w:iCs/>
+          <w:vertAlign w:val="subscript"/>
+        </w:rPr>
+        <w:t>g</w:t>
+      </w:r>
+    </w:p>
+    <w:p>
+      <w:r>
+        <w:t>The O</w:t>
+      </w:r>
+      <w:r>
+        <w:rPr>
+          <w:vertAlign w:val="subscript"/>
+        </w:rPr>
+        <w:t>g</w:t>
+      </w:r>
+      <w:r>
+        <w:t xml:space="preserve"> group of salmon have reached the gauntlet area. They exit this area either by being eaten or by escaping past the gauntlet.</w:t>
+      </w:r>
+    </w:p>
+    <w:p/>
+    <w:p>
+      <w:pPr>
+        <w:rPr>
+          <w:i/>
+          <w:iCs/>
+          <w:vertAlign w:val="subscript"/>
+        </w:rPr>
+      </w:pPr>
+      <w:r>
+        <w:rPr>
+          <w:i/>
+          <w:iCs/>
+        </w:rPr>
+        <w:t>O</w:t>
+      </w:r>
+      <w:r>
+        <w:rPr>
+          <w:i/>
+          <w:iCs/>
+          <w:vertAlign w:val="subscript"/>
+        </w:rPr>
+        <w:t>safe</w:t>
+      </w:r>
+    </w:p>
+    <w:p>
+      <w:r>
+        <w:t>The O</w:t>
+      </w:r>
+      <w:r>
+        <w:rPr>
+          <w:vertAlign w:val="subscript"/>
+        </w:rPr>
+        <w:t>safe</w:t>
+      </w:r>
+      <w:r>
+        <w:t xml:space="preserve"> group of salmon have passed the gauntlet and are available to spawn or be caught by upriver fisheries, or otherwise die naturally in freshwater. This is our response for most questions we ask of this model.</w:t>
+      </w:r>
+    </w:p>
+    <w:p/>
+    <w:p>
+      <w:pPr>
+        <w:rPr>
+          <w:i/>
+          <w:iCs/>
+        </w:rPr>
+      </w:pPr>
+      <w:r>
+        <w:rPr>
+          <w:i/>
+          <w:iCs/>
+        </w:rPr>
+        <w:t>D</w:t>
+      </w:r>
+    </w:p>
+    <w:p>
+      <w:r>
+        <w:t>The discovery rate is used to represent the possibility that N seals may randomly discover a salmon system and choose to exhibit specialist behaviors. Right now those seals cannot become naïve again, so they are then in the I or S groups forever. I’m not sure if this is right or if there should be some kind of decay back into the N group over time.</w:t>
+      </w:r>
+    </w:p>
+    <w:p>
+      <w:pPr>
+        <w:rPr>
+          <w:i/>
+          <w:iCs/>
+        </w:rPr>
+      </w:pPr>
+    </w:p>
+    <w:p>
+      <w:pPr>
+        <w:rPr>
+          <w:i/>
+          <w:iCs/>
+        </w:rPr>
+      </w:pPr>
+      <w:r>
+        <w:rPr>
+          <w:i/>
+          <w:iCs/>
+        </w:rPr>
+        <w:t>R</w:t>
+      </w:r>
+    </w:p>
+    <w:p>
+      <w:r>
+        <w:t>The removal rate is for harvest of seals. This is currently just a straight removal rate, but eventually I would like to incorporate the effect of harvest becoming more challenging as seals learn to avoid harvest activity.</w:t>
+      </w:r>
+    </w:p>
+    <w:p>
+      <w:pPr>
+        <w:rPr>
+          <w:i/>
+          <w:iCs/>
+        </w:rPr>
+      </w:pPr>
+    </w:p>
+    <w:p>
+      <w:pPr>
+        <w:rPr>
+          <w:i/>
+          <w:iCs/>
+        </w:rPr>
+      </w:pPr>
+      <w:r>
+        <w:rPr>
+          <w:i/>
+          <w:iCs/>
+        </w:rPr>
+        <w:t>L</w:t>
+      </w:r>
+    </w:p>
+    <w:p>
+      <w:r>
+        <w:lastRenderedPageBreak/>
+        <w:t>The leave rate is the number of seals that choose to stop exhibiting specialist behaviors during the time step. For now this is a function of the number of salmon per seal available in the gauntlet. In future it would be cool to incorporate a disturbance term or avoidance of harvest activity aspect.</w:t>
+      </w:r>
+    </w:p>
+    <w:p>
+      <w:pPr>
+        <w:rPr>
+          <w:i/>
+          <w:iCs/>
+        </w:rPr>
+      </w:pPr>
+    </w:p>
+    <w:p>
+      <w:pPr>
+        <w:rPr>
+          <w:i/>
+          <w:iCs/>
+        </w:rPr>
+      </w:pPr>
+      <w:r>
+        <w:rPr>
+          <w:i/>
+          <w:iCs/>
+        </w:rPr>
+        <w:t>Z</w:t>
+      </w:r>
+    </w:p>
+    <w:p>
+      <w:r>
+        <w:t>The switch rate is the number of seals that choose to start exhibiting specialist behaviors during the time step. This is currently a function of the number of salmon in the O</w:t>
+      </w:r>
+      <w:r>
+        <w:rPr>
+          <w:vertAlign w:val="subscript"/>
+        </w:rPr>
+        <w:t>l</w:t>
+      </w:r>
+      <w:r>
+        <w:t xml:space="preserve"> group. I don’t love that this isn’t based in any kind of mechanism, just a gut feeling for where that threshold might be. </w:t>
+      </w:r>
+    </w:p>
+    <w:p>
+      <w:pPr>
+        <w:rPr>
+          <w:i/>
+          <w:iCs/>
+        </w:rPr>
+      </w:pPr>
+    </w:p>
+    <w:p>
+      <w:pPr>
+        <w:rPr>
+          <w:i/>
+          <w:iCs/>
+        </w:rPr>
+      </w:pPr>
+      <w:r>
+        <w:rPr>
+          <w:i/>
+          <w:iCs/>
+        </w:rPr>
+        <w:t>Mig</w:t>
+      </w:r>
+    </w:p>
+    <w:p>
+      <w:r>
+        <w:t>The migration rate is the rate at which salmon arrive at the gauntlet. This is an arrival curve informed by Sockeye arrival data from the Locks collected by Muckleshoot technicians (data available in the folder Data&gt;Ballard Locks Fish Counts. See “Sockeye arrival function creation.R”. This arrival curve may end up being characteristic of other runs, but also could be updated for different systems and species.</w:t>
+      </w:r>
+    </w:p>
+    <w:p>
+      <w:r>
+        <w:t>From Eric Warner: "There are actually two expansion terms combined into one. One extrapolates from the ten minute count to a full hour, and the other estimates the number of fish moving into the fish ladder during the rest of the day and night (it equates to counting for 13 hours and extrapolating to 16 hours -- for June and July anyway). As far as we can tell based on the old electronic counters and some other evidence, this is generally true for sockeye, but underestimates Chinook passage through the ladder. I'm not sure about coho. The combined estimates from the fish ladder and Locks are our best estimate of fish entering freshwater from Puget Sound. Yes there are a lot of other issues with these counts, but this is as good as it gets. If there are confounding issues that make an appreciable difference and we're off, at least we're off the same way every year."</w:t>
+      </w:r>
+    </w:p>
+    <w:p>
+      <w:pPr>
+        <w:rPr>
+          <w:i/>
+          <w:iCs/>
+        </w:rPr>
+      </w:pPr>
+    </w:p>
+    <w:p>
+      <w:pPr>
+        <w:rPr>
+          <w:i/>
+          <w:iCs/>
+        </w:rPr>
+      </w:pPr>
+      <w:r>
+        <w:rPr>
+          <w:i/>
+          <w:iCs/>
+        </w:rPr>
+        <w:t>P</w:t>
+      </w:r>
+    </w:p>
+    <w:p>
+      <w:r>
+        <w:t>The predation rate is the number of salmon that are consumed by pinnipeds during that time step. This is currently a total BS number informed by nothing. It will eventually be informed by diet studies and bioenergetics and be species specific.</w:t>
+      </w:r>
+    </w:p>
+    <w:p>
+      <w:pPr>
+        <w:rPr>
+          <w:i/>
+          <w:iCs/>
+        </w:rPr>
+      </w:pPr>
+    </w:p>
+    <w:p>
+      <w:pPr>
+        <w:rPr>
+          <w:i/>
+          <w:iCs/>
+        </w:rPr>
+      </w:pPr>
+      <w:r>
+        <w:rPr>
+          <w:i/>
+          <w:iCs/>
+        </w:rPr>
+        <w:t>E</w:t>
+      </w:r>
+    </w:p>
+    <w:p>
+      <w:r>
+        <w:t>The escape rate is the salmon that make it past the gauntlet and are no longer available to pinnipeds. This is based on residency information from Eric and Ava on how long fish stay at the Locks area (ladder or through the locks, back and forth) before making it all the way through. Can be updated for different residence times in different species and systems.</w:t>
+      </w:r>
     </w:p>
     <w:p>
       <w:pPr>
@@ -1400,20 +1636,23 @@
           <w:bCs/>
         </w:rPr>
       </w:pPr>
-      <w:r>
+    </w:p>
+    <w:p>
+      <w:pPr>
         <w:rPr>
           <w:b/>
           <w:bCs/>
         </w:rPr>
+      </w:pPr>
+      <w:r>
+        <w:rPr>
+          <w:b/>
+          <w:bCs/>
+        </w:rPr>
         <w:t>Data Inputs</w:t>
       </w:r>
     </w:p>
     <w:p/>
-    <w:p>
-      <w:r>
-        <w:t>Salmon arrival data from the Locks is available from 2012-2022 in the Data folder.</w:t>
-      </w:r>
-    </w:p>
     <w:p/>
     <w:sectPr>
       <w:pgSz w:w="12240" w:h="15840"/>
@@ -1942,6 +2181,7 @@
   <w:style w:type="paragraph" w:default="1" w:styleId="Normal">
     <w:name w:val="Normal"/>
     <w:qFormat/>
+    <w:rsid w:val="00BC03D8"/>
   </w:style>
   <w:style w:type="character" w:default="1" w:styleId="DefaultParagraphFont">
     <w:name w:val="Default Paragraph Font"/>

</xml_diff>